<commit_message>
create clean scripts, clean up folders
</commit_message>
<xml_diff>
--- a/analytic_flowchart.docx
+++ b/analytic_flowchart.docx
@@ -10,7 +10,2138 @@
         <mc:AlternateContent>
           <mc:Choice Requires="wps">
             <w:drawing>
-              <wp:anchor distT="0" distB="0" distL="114300" distR="114300" simplePos="0" relativeHeight="251672576" behindDoc="0" locked="0" layoutInCell="1" allowOverlap="1" wp14:anchorId="6113DC79" wp14:editId="587B5CEC">
+              <wp:anchor distT="0" distB="0" distL="114300" distR="114300" simplePos="0" relativeHeight="251673600" behindDoc="0" locked="0" layoutInCell="1" allowOverlap="1" wp14:anchorId="4BAD9CD9" wp14:editId="38BC008F">
+                <wp:simplePos x="0" y="0"/>
+                <wp:positionH relativeFrom="column">
+                  <wp:posOffset>9939</wp:posOffset>
+                </wp:positionH>
+                <wp:positionV relativeFrom="paragraph">
+                  <wp:posOffset>-198783</wp:posOffset>
+                </wp:positionV>
+                <wp:extent cx="1649896" cy="566531"/>
+                <wp:effectExtent l="0" t="0" r="13970" b="17780"/>
+                <wp:wrapNone/>
+                <wp:docPr id="2051954960" name="Text Box 1"/>
+                <wp:cNvGraphicFramePr/>
+                <a:graphic xmlns:a="http://schemas.openxmlformats.org/drawingml/2006/main">
+                  <a:graphicData uri="http://schemas.microsoft.com/office/word/2010/wordprocessingShape">
+                    <wps:wsp>
+                      <wps:cNvSpPr txBox="1"/>
+                      <wps:spPr>
+                        <a:xfrm>
+                          <a:off x="0" y="0"/>
+                          <a:ext cx="1649896" cy="566531"/>
+                        </a:xfrm>
+                        <a:prstGeom prst="rect">
+                          <a:avLst/>
+                        </a:prstGeom>
+                        <a:solidFill>
+                          <a:schemeClr val="lt1"/>
+                        </a:solidFill>
+                        <a:ln w="6350">
+                          <a:solidFill>
+                            <a:prstClr val="black"/>
+                          </a:solidFill>
+                        </a:ln>
+                      </wps:spPr>
+                      <wps:txbx>
+                        <w:txbxContent>
+                          <w:p>
+                            <w:r>
+                              <w:t>US Adults &gt;= 20 years</w:t>
+                            </w:r>
+                          </w:p>
+                          <w:p>
+                            <w:r>
+                              <w:t>50,201</w:t>
+                            </w:r>
+                          </w:p>
+                        </w:txbxContent>
+                      </wps:txbx>
+                      <wps:bodyPr rot="0" spcFirstLastPara="0" vertOverflow="overflow" horzOverflow="overflow" vert="horz" wrap="square" lIns="91440" tIns="45720" rIns="91440" bIns="45720" numCol="1" spcCol="0" rtlCol="0" fromWordArt="0" anchor="t" anchorCtr="0" forceAA="0" compatLnSpc="1">
+                        <a:prstTxWarp prst="textNoShape">
+                          <a:avLst/>
+                        </a:prstTxWarp>
+                        <a:noAutofit/>
+                      </wps:bodyPr>
+                    </wps:wsp>
+                  </a:graphicData>
+                </a:graphic>
+                <wp14:sizeRelH relativeFrom="margin">
+                  <wp14:pctWidth>0</wp14:pctWidth>
+                </wp14:sizeRelH>
+                <wp14:sizeRelV relativeFrom="margin">
+                  <wp14:pctHeight>0</wp14:pctHeight>
+                </wp14:sizeRelV>
+              </wp:anchor>
+            </w:drawing>
+          </mc:Choice>
+          <mc:Fallback>
+            <w:pict>
+              <v:shapetype w14:anchorId="4BAD9CD9" id="_x0000_t202" coordsize="21600,21600" o:spt="202" path="m,l,21600r21600,l21600,xe">
+                <v:stroke joinstyle="miter"/>
+                <v:path gradientshapeok="t" o:connecttype="rect"/>
+              </v:shapetype>
+              <v:shape id="Text Box 1" o:spid="_x0000_s1026" type="#_x0000_t202" style="position:absolute;margin-left:.8pt;margin-top:-15.65pt;width:129.9pt;height:44.6pt;z-index:251673600;visibility:visible;mso-wrap-style:square;mso-width-percent:0;mso-height-percent:0;mso-wrap-distance-left:9pt;mso-wrap-distance-top:0;mso-wrap-distance-right:9pt;mso-wrap-distance-bottom:0;mso-position-horizontal:absolute;mso-position-horizontal-relative:text;mso-position-vertical:absolute;mso-position-vertical-relative:text;mso-width-percent:0;mso-height-percent:0;mso-width-relative:margin;mso-height-relative:margin;v-text-anchor:top" o:gfxdata="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" fillcolor="white [3201]" strokeweight=".5pt">
+                <v:textbox>
+                  <w:txbxContent>
+                    <w:p>
+                      <w:r>
+                        <w:t>US Adults &gt;= 20 years</w:t>
+                      </w:r>
+                    </w:p>
+                    <w:p>
+                      <w:r>
+                        <w:t>50,201</w:t>
+                      </w:r>
+                    </w:p>
+                  </w:txbxContent>
+                </v:textbox>
+              </v:shape>
+            </w:pict>
+          </mc:Fallback>
+        </mc:AlternateContent>
+      </w:r>
+    </w:p>
+    <w:p/>
+    <w:p/>
+    <w:p>
+      <w:r>
+        <w:rPr>
+          <w:noProof/>
+        </w:rPr>
+        <mc:AlternateContent>
+          <mc:Choice Requires="wps">
+            <w:drawing>
+              <wp:anchor distT="0" distB="0" distL="114300" distR="114300" simplePos="0" relativeHeight="251674624" behindDoc="0" locked="0" layoutInCell="1" allowOverlap="1" wp14:anchorId="61B09D28" wp14:editId="5C1BF6C9">
+                <wp:simplePos x="0" y="0"/>
+                <wp:positionH relativeFrom="column">
+                  <wp:posOffset>774672</wp:posOffset>
+                </wp:positionH>
+                <wp:positionV relativeFrom="paragraph">
+                  <wp:posOffset>27995</wp:posOffset>
+                </wp:positionV>
+                <wp:extent cx="1987826" cy="496957"/>
+                <wp:effectExtent l="0" t="0" r="19050" b="11430"/>
+                <wp:wrapNone/>
+                <wp:docPr id="1588536150" name="Text Box 2"/>
+                <wp:cNvGraphicFramePr/>
+                <a:graphic xmlns:a="http://schemas.openxmlformats.org/drawingml/2006/main">
+                  <a:graphicData uri="http://schemas.microsoft.com/office/word/2010/wordprocessingShape">
+                    <wps:wsp>
+                      <wps:cNvSpPr txBox="1"/>
+                      <wps:spPr>
+                        <a:xfrm>
+                          <a:off x="0" y="0"/>
+                          <a:ext cx="1987826" cy="496957"/>
+                        </a:xfrm>
+                        <a:prstGeom prst="rect">
+                          <a:avLst/>
+                        </a:prstGeom>
+                        <a:solidFill>
+                          <a:schemeClr val="lt1"/>
+                        </a:solidFill>
+                        <a:ln w="6350">
+                          <a:solidFill>
+                            <a:prstClr val="black"/>
+                          </a:solidFill>
+                        </a:ln>
+                      </wps:spPr>
+                      <wps:txbx>
+                        <w:txbxContent>
+                          <w:p>
+                            <w:r>
+                              <w:t>Self-reported DM</w:t>
+                            </w:r>
+                          </w:p>
+                          <w:p>
+                            <w:r>
+                              <w:t>6</w:t>
+                            </w:r>
+                            <w:r>
+                              <w:t>,</w:t>
+                            </w:r>
+                            <w:r>
+                              <w:t>193</w:t>
+                            </w:r>
+                          </w:p>
+                        </w:txbxContent>
+                      </wps:txbx>
+                      <wps:bodyPr rot="0" spcFirstLastPara="0" vertOverflow="overflow" horzOverflow="overflow" vert="horz" wrap="square" lIns="91440" tIns="45720" rIns="91440" bIns="45720" numCol="1" spcCol="0" rtlCol="0" fromWordArt="0" anchor="t" anchorCtr="0" forceAA="0" compatLnSpc="1">
+                        <a:prstTxWarp prst="textNoShape">
+                          <a:avLst/>
+                        </a:prstTxWarp>
+                        <a:noAutofit/>
+                      </wps:bodyPr>
+                    </wps:wsp>
+                  </a:graphicData>
+                </a:graphic>
+                <wp14:sizeRelV relativeFrom="margin">
+                  <wp14:pctHeight>0</wp14:pctHeight>
+                </wp14:sizeRelV>
+              </wp:anchor>
+            </w:drawing>
+          </mc:Choice>
+          <mc:Fallback>
+            <w:pict>
+              <v:shape w14:anchorId="61B09D28" id="Text Box 2" o:spid="_x0000_s1027" type="#_x0000_t202" style="position:absolute;margin-left:61pt;margin-top:2.2pt;width:156.5pt;height:39.15pt;z-index:251674624;visibility:visible;mso-wrap-style:square;mso-height-percent:0;mso-wrap-distance-left:9pt;mso-wrap-distance-top:0;mso-wrap-distance-right:9pt;mso-wrap-distance-bottom:0;mso-position-horizontal:absolute;mso-position-horizontal-relative:text;mso-position-vertical:absolute;mso-position-vertical-relative:text;mso-height-percent:0;mso-height-relative:margin;v-text-anchor:top" o:gfxdata="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" fillcolor="white [3201]" strokeweight=".5pt">
+                <v:textbox>
+                  <w:txbxContent>
+                    <w:p>
+                      <w:r>
+                        <w:t>Self-reported DM</w:t>
+                      </w:r>
+                    </w:p>
+                    <w:p>
+                      <w:r>
+                        <w:t>6</w:t>
+                      </w:r>
+                      <w:r>
+                        <w:t>,</w:t>
+                      </w:r>
+                      <w:r>
+                        <w:t>193</w:t>
+                      </w:r>
+                    </w:p>
+                  </w:txbxContent>
+                </v:textbox>
+              </v:shape>
+            </w:pict>
+          </mc:Fallback>
+        </mc:AlternateContent>
+      </w:r>
+    </w:p>
+    <w:p>
+      <w:r>
+        <w:rPr>
+          <w:noProof/>
+        </w:rPr>
+        <mc:AlternateContent>
+          <mc:Choice Requires="wps">
+            <w:drawing>
+              <wp:anchor distT="0" distB="0" distL="114300" distR="114300" simplePos="0" relativeHeight="251677696" behindDoc="0" locked="0" layoutInCell="1" allowOverlap="1" wp14:anchorId="7E529CA6" wp14:editId="53136137">
+                <wp:simplePos x="0" y="0"/>
+                <wp:positionH relativeFrom="column">
+                  <wp:posOffset>2298239</wp:posOffset>
+                </wp:positionH>
+                <wp:positionV relativeFrom="paragraph">
+                  <wp:posOffset>1822654</wp:posOffset>
+                </wp:positionV>
+                <wp:extent cx="3917658" cy="2357307"/>
+                <wp:effectExtent l="0" t="0" r="6985" b="17780"/>
+                <wp:wrapNone/>
+                <wp:docPr id="268335660" name="Text Box 1"/>
+                <wp:cNvGraphicFramePr/>
+                <a:graphic xmlns:a="http://schemas.openxmlformats.org/drawingml/2006/main">
+                  <a:graphicData uri="http://schemas.microsoft.com/office/word/2010/wordprocessingShape">
+                    <wps:wsp>
+                      <wps:cNvSpPr txBox="1"/>
+                      <wps:spPr>
+                        <a:xfrm>
+                          <a:off x="0" y="0"/>
+                          <a:ext cx="3917658" cy="2357307"/>
+                        </a:xfrm>
+                        <a:prstGeom prst="rect">
+                          <a:avLst/>
+                        </a:prstGeom>
+                        <a:solidFill>
+                          <a:schemeClr val="lt1"/>
+                        </a:solidFill>
+                        <a:ln w="6350">
+                          <a:solidFill>
+                            <a:prstClr val="black"/>
+                          </a:solidFill>
+                        </a:ln>
+                      </wps:spPr>
+                      <wps:txbx>
+                        <w:txbxContent>
+                          <w:p>
+                            <w:r>
+                              <w:t>M</w:t>
+                            </w:r>
+                            <w:r>
+                              <w:t>issing</w:t>
+                            </w:r>
+                            <w:r>
+                              <w:t xml:space="preserve"> covariates</w:t>
+                            </w:r>
+                          </w:p>
+                          <w:p>
+                            <w:pPr>
+                              <w:rPr>
+                                <w:b/>
+                                <w:bCs/>
+                              </w:rPr>
+                            </w:pPr>
+                            <w:r>
+                              <w:rPr>
+                                <w:b/>
+                                <w:bCs/>
+                              </w:rPr>
+                              <w:t>Education level = 9 (0.16%)</w:t>
+                            </w:r>
+                          </w:p>
+                          <w:p>
+                            <w:r>
+                              <w:t xml:space="preserve">Family income = </w:t>
+                            </w:r>
+                            <w:r>
+                              <w:t>522 (9.4%)</w:t>
+                            </w:r>
+                          </w:p>
+                          <w:p>
+                            <w:pPr>
+                              <w:rPr>
+                                <w:b/>
+                                <w:bCs/>
+                              </w:rPr>
+                            </w:pPr>
+                            <w:r>
+                              <w:rPr>
+                                <w:b/>
+                                <w:bCs/>
+                              </w:rPr>
+                              <w:t>Insurance status = 38 (0.6%)</w:t>
+                            </w:r>
+                          </w:p>
+                          <w:p>
+                            <w:r>
+                              <w:t>BMI = 181 (3.3%)</w:t>
+                            </w:r>
+                          </w:p>
+                          <w:p>
+                            <w:proofErr w:type="spellStart"/>
+                            <w:r>
+                              <w:t>Current_smoker</w:t>
+                            </w:r>
+                            <w:proofErr w:type="spellEnd"/>
+                            <w:r>
+                              <w:t xml:space="preserve"> = 257 (</w:t>
+                            </w:r>
+                            <w:r>
+                              <w:t>4.7%</w:t>
+                            </w:r>
+                            <w:r>
+                              <w:t>)</w:t>
+                            </w:r>
+                          </w:p>
+                          <w:p>
+                            <w:r>
+                              <w:t>HbA1C = 232 (</w:t>
+                            </w:r>
+                            <w:r>
+                              <w:t>4.2%</w:t>
+                            </w:r>
+                            <w:r>
+                              <w:t>)</w:t>
+                            </w:r>
+                          </w:p>
+                          <w:p>
+                            <w:pPr>
+                              <w:rPr>
+                                <w:b/>
+                                <w:bCs/>
+                              </w:rPr>
+                            </w:pPr>
+                            <w:r>
+                              <w:rPr>
+                                <w:b/>
+                                <w:bCs/>
+                              </w:rPr>
+                              <w:t>Duration of Diabetes = 72 (</w:t>
+                            </w:r>
+                            <w:r>
+                              <w:rPr>
+                                <w:b/>
+                                <w:bCs/>
+                              </w:rPr>
+                              <w:t>1.3%</w:t>
+                            </w:r>
+                            <w:r>
+                              <w:rPr>
+                                <w:b/>
+                                <w:bCs/>
+                              </w:rPr>
+                              <w:t>)</w:t>
+                            </w:r>
+                          </w:p>
+                          <w:p>
+                            <w:pPr>
+                              <w:rPr>
+                                <w:b/>
+                                <w:bCs/>
+                              </w:rPr>
+                            </w:pPr>
+                            <w:r>
+                              <w:rPr>
+                                <w:b/>
+                                <w:bCs/>
+                              </w:rPr>
+                              <w:t>Hypertension = 73 (1.3%)</w:t>
+                            </w:r>
+                          </w:p>
+                          <w:p>
+                            <w:pPr>
+                              <w:rPr>
+                                <w:b/>
+                                <w:bCs/>
+                              </w:rPr>
+                            </w:pPr>
+                            <w:r>
+                              <w:rPr>
+                                <w:b/>
+                                <w:bCs/>
+                              </w:rPr>
+                              <w:t>Hypercholesterolemia = 91 (1.7%)</w:t>
+                            </w:r>
+                          </w:p>
+                          <w:p>
+                            <w:pPr>
+                              <w:rPr>
+                                <w:b/>
+                                <w:bCs/>
+                              </w:rPr>
+                            </w:pPr>
+                            <w:r>
+                              <w:rPr>
+                                <w:b/>
+                                <w:bCs/>
+                              </w:rPr>
+                              <w:t>CVD = 2 (</w:t>
+                            </w:r>
+                            <w:r>
+                              <w:rPr>
+                                <w:b/>
+                                <w:bCs/>
+                              </w:rPr>
+                              <w:t>0.04%</w:t>
+                            </w:r>
+                            <w:r>
+                              <w:rPr>
+                                <w:b/>
+                                <w:bCs/>
+                              </w:rPr>
+                              <w:t>)</w:t>
+                            </w:r>
+                          </w:p>
+                          <w:p>
+                            <w:r>
+                              <w:t>CKD = 292 (</w:t>
+                            </w:r>
+                            <w:r>
+                              <w:t>5.3%</w:t>
+                            </w:r>
+                            <w:r>
+                              <w:t>)</w:t>
+                            </w:r>
+                          </w:p>
+                        </w:txbxContent>
+                      </wps:txbx>
+                      <wps:bodyPr rot="0" spcFirstLastPara="0" vertOverflow="overflow" horzOverflow="overflow" vert="horz" wrap="square" lIns="91440" tIns="45720" rIns="91440" bIns="45720" numCol="1" spcCol="0" rtlCol="0" fromWordArt="0" anchor="t" anchorCtr="0" forceAA="0" compatLnSpc="1">
+                        <a:prstTxWarp prst="textNoShape">
+                          <a:avLst/>
+                        </a:prstTxWarp>
+                        <a:noAutofit/>
+                      </wps:bodyPr>
+                    </wps:wsp>
+                  </a:graphicData>
+                </a:graphic>
+                <wp14:sizeRelV relativeFrom="margin">
+                  <wp14:pctHeight>0</wp14:pctHeight>
+                </wp14:sizeRelV>
+              </wp:anchor>
+            </w:drawing>
+          </mc:Choice>
+          <mc:Fallback>
+            <w:pict>
+              <v:shape w14:anchorId="7E529CA6" id="_x0000_s1028" type="#_x0000_t202" style="position:absolute;margin-left:180.95pt;margin-top:143.5pt;width:308.5pt;height:185.6pt;z-index:251677696;visibility:visible;mso-wrap-style:square;mso-height-percent:0;mso-wrap-distance-left:9pt;mso-wrap-distance-top:0;mso-wrap-distance-right:9pt;mso-wrap-distance-bottom:0;mso-position-horizontal:absolute;mso-position-horizontal-relative:text;mso-position-vertical:absolute;mso-position-vertical-relative:text;mso-height-percent:0;mso-height-relative:margin;v-text-anchor:top" o:gfxdata="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" fillcolor="white [3201]" strokeweight=".5pt">
+                <v:textbox>
+                  <w:txbxContent>
+                    <w:p>
+                      <w:r>
+                        <w:t>M</w:t>
+                      </w:r>
+                      <w:r>
+                        <w:t>issing</w:t>
+                      </w:r>
+                      <w:r>
+                        <w:t xml:space="preserve"> covariates</w:t>
+                      </w:r>
+                    </w:p>
+                    <w:p>
+                      <w:pPr>
+                        <w:rPr>
+                          <w:b/>
+                          <w:bCs/>
+                        </w:rPr>
+                      </w:pPr>
+                      <w:r>
+                        <w:rPr>
+                          <w:b/>
+                          <w:bCs/>
+                        </w:rPr>
+                        <w:t>Education level = 9 (0.16%)</w:t>
+                      </w:r>
+                    </w:p>
+                    <w:p>
+                      <w:r>
+                        <w:t xml:space="preserve">Family income = </w:t>
+                      </w:r>
+                      <w:r>
+                        <w:t>522 (9.4%)</w:t>
+                      </w:r>
+                    </w:p>
+                    <w:p>
+                      <w:pPr>
+                        <w:rPr>
+                          <w:b/>
+                          <w:bCs/>
+                        </w:rPr>
+                      </w:pPr>
+                      <w:r>
+                        <w:rPr>
+                          <w:b/>
+                          <w:bCs/>
+                        </w:rPr>
+                        <w:t>Insurance status = 38 (0.6%)</w:t>
+                      </w:r>
+                    </w:p>
+                    <w:p>
+                      <w:r>
+                        <w:t>BMI = 181 (3.3%)</w:t>
+                      </w:r>
+                    </w:p>
+                    <w:p>
+                      <w:proofErr w:type="spellStart"/>
+                      <w:r>
+                        <w:t>Current_smoker</w:t>
+                      </w:r>
+                      <w:proofErr w:type="spellEnd"/>
+                      <w:r>
+                        <w:t xml:space="preserve"> = 257 (</w:t>
+                      </w:r>
+                      <w:r>
+                        <w:t>4.7%</w:t>
+                      </w:r>
+                      <w:r>
+                        <w:t>)</w:t>
+                      </w:r>
+                    </w:p>
+                    <w:p>
+                      <w:r>
+                        <w:t>HbA1C = 232 (</w:t>
+                      </w:r>
+                      <w:r>
+                        <w:t>4.2%</w:t>
+                      </w:r>
+                      <w:r>
+                        <w:t>)</w:t>
+                      </w:r>
+                    </w:p>
+                    <w:p>
+                      <w:pPr>
+                        <w:rPr>
+                          <w:b/>
+                          <w:bCs/>
+                        </w:rPr>
+                      </w:pPr>
+                      <w:r>
+                        <w:rPr>
+                          <w:b/>
+                          <w:bCs/>
+                        </w:rPr>
+                        <w:t>Duration of Diabetes = 72 (</w:t>
+                      </w:r>
+                      <w:r>
+                        <w:rPr>
+                          <w:b/>
+                          <w:bCs/>
+                        </w:rPr>
+                        <w:t>1.3%</w:t>
+                      </w:r>
+                      <w:r>
+                        <w:rPr>
+                          <w:b/>
+                          <w:bCs/>
+                        </w:rPr>
+                        <w:t>)</w:t>
+                      </w:r>
+                    </w:p>
+                    <w:p>
+                      <w:pPr>
+                        <w:rPr>
+                          <w:b/>
+                          <w:bCs/>
+                        </w:rPr>
+                      </w:pPr>
+                      <w:r>
+                        <w:rPr>
+                          <w:b/>
+                          <w:bCs/>
+                        </w:rPr>
+                        <w:t>Hypertension = 73 (1.3%)</w:t>
+                      </w:r>
+                    </w:p>
+                    <w:p>
+                      <w:pPr>
+                        <w:rPr>
+                          <w:b/>
+                          <w:bCs/>
+                        </w:rPr>
+                      </w:pPr>
+                      <w:r>
+                        <w:rPr>
+                          <w:b/>
+                          <w:bCs/>
+                        </w:rPr>
+                        <w:t>Hypercholesterolemia = 91 (1.7%)</w:t>
+                      </w:r>
+                    </w:p>
+                    <w:p>
+                      <w:pPr>
+                        <w:rPr>
+                          <w:b/>
+                          <w:bCs/>
+                        </w:rPr>
+                      </w:pPr>
+                      <w:r>
+                        <w:rPr>
+                          <w:b/>
+                          <w:bCs/>
+                        </w:rPr>
+                        <w:t>CVD = 2 (</w:t>
+                      </w:r>
+                      <w:r>
+                        <w:rPr>
+                          <w:b/>
+                          <w:bCs/>
+                        </w:rPr>
+                        <w:t>0.04%</w:t>
+                      </w:r>
+                      <w:r>
+                        <w:rPr>
+                          <w:b/>
+                          <w:bCs/>
+                        </w:rPr>
+                        <w:t>)</w:t>
+                      </w:r>
+                    </w:p>
+                    <w:p>
+                      <w:r>
+                        <w:t>CKD = 292 (</w:t>
+                      </w:r>
+                      <w:r>
+                        <w:t>5.3%</w:t>
+                      </w:r>
+                      <w:r>
+                        <w:t>)</w:t>
+                      </w:r>
+                    </w:p>
+                  </w:txbxContent>
+                </v:textbox>
+              </v:shape>
+            </w:pict>
+          </mc:Fallback>
+        </mc:AlternateContent>
+      </w:r>
+      <w:r>
+        <w:rPr>
+          <w:noProof/>
+        </w:rPr>
+        <mc:AlternateContent>
+          <mc:Choice Requires="wps">
+            <w:drawing>
+              <wp:anchor distT="0" distB="0" distL="114300" distR="114300" simplePos="0" relativeHeight="251678720" behindDoc="0" locked="0" layoutInCell="1" allowOverlap="1" wp14:anchorId="6F8A7719" wp14:editId="388B5F50">
+                <wp:simplePos x="0" y="0"/>
+                <wp:positionH relativeFrom="column">
+                  <wp:posOffset>1132514</wp:posOffset>
+                </wp:positionH>
+                <wp:positionV relativeFrom="paragraph">
+                  <wp:posOffset>4691846</wp:posOffset>
+                </wp:positionV>
+                <wp:extent cx="4530055" cy="1015068"/>
+                <wp:effectExtent l="0" t="0" r="17145" b="13970"/>
+                <wp:wrapNone/>
+                <wp:docPr id="389669160" name="Text Box 2"/>
+                <wp:cNvGraphicFramePr/>
+                <a:graphic xmlns:a="http://schemas.openxmlformats.org/drawingml/2006/main">
+                  <a:graphicData uri="http://schemas.microsoft.com/office/word/2010/wordprocessingShape">
+                    <wps:wsp>
+                      <wps:cNvSpPr txBox="1"/>
+                      <wps:spPr>
+                        <a:xfrm>
+                          <a:off x="0" y="0"/>
+                          <a:ext cx="4530055" cy="1015068"/>
+                        </a:xfrm>
+                        <a:prstGeom prst="rect">
+                          <a:avLst/>
+                        </a:prstGeom>
+                        <a:solidFill>
+                          <a:schemeClr val="lt1"/>
+                        </a:solidFill>
+                        <a:ln w="6350">
+                          <a:solidFill>
+                            <a:prstClr val="black"/>
+                          </a:solidFill>
+                        </a:ln>
+                      </wps:spPr>
+                      <wps:txbx>
+                        <w:txbxContent>
+                          <w:p>
+                            <w:r>
+                              <w:t>Final analytic sample</w:t>
+                            </w:r>
+                          </w:p>
+                          <w:p>
+                            <w:r>
+                              <w:t>5321</w:t>
+                            </w:r>
+                          </w:p>
+                        </w:txbxContent>
+                      </wps:txbx>
+                      <wps:bodyPr rot="0" spcFirstLastPara="0" vertOverflow="overflow" horzOverflow="overflow" vert="horz" wrap="square" lIns="91440" tIns="45720" rIns="91440" bIns="45720" numCol="1" spcCol="0" rtlCol="0" fromWordArt="0" anchor="t" anchorCtr="0" forceAA="0" compatLnSpc="1">
+                        <a:prstTxWarp prst="textNoShape">
+                          <a:avLst/>
+                        </a:prstTxWarp>
+                        <a:noAutofit/>
+                      </wps:bodyPr>
+                    </wps:wsp>
+                  </a:graphicData>
+                </a:graphic>
+              </wp:anchor>
+            </w:drawing>
+          </mc:Choice>
+          <mc:Fallback>
+            <w:pict>
+              <v:shape w14:anchorId="6F8A7719" id="_x0000_s1029" type="#_x0000_t202" style="position:absolute;margin-left:89.15pt;margin-top:369.45pt;width:356.7pt;height:79.95pt;z-index:251678720;visibility:visible;mso-wrap-style:square;mso-wrap-distance-left:9pt;mso-wrap-distance-top:0;mso-wrap-distance-right:9pt;mso-wrap-distance-bottom:0;mso-position-horizontal:absolute;mso-position-horizontal-relative:text;mso-position-vertical:absolute;mso-position-vertical-relative:text;v-text-anchor:top" o:gfxdata="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" fillcolor="white [3201]" strokeweight=".5pt">
+                <v:textbox>
+                  <w:txbxContent>
+                    <w:p>
+                      <w:r>
+                        <w:t>Final analytic sample</w:t>
+                      </w:r>
+                    </w:p>
+                    <w:p>
+                      <w:r>
+                        <w:t>5321</w:t>
+                      </w:r>
+                    </w:p>
+                  </w:txbxContent>
+                </v:textbox>
+              </v:shape>
+            </w:pict>
+          </mc:Fallback>
+        </mc:AlternateContent>
+      </w:r>
+      <w:r>
+        <w:rPr>
+          <w:noProof/>
+        </w:rPr>
+        <mc:AlternateContent>
+          <mc:Choice Requires="wps">
+            <w:drawing>
+              <wp:anchor distT="0" distB="0" distL="114300" distR="114300" simplePos="0" relativeHeight="251676672" behindDoc="0" locked="0" layoutInCell="1" allowOverlap="1" wp14:anchorId="10D4C2E7" wp14:editId="5C58BA57">
+                <wp:simplePos x="0" y="0"/>
+                <wp:positionH relativeFrom="column">
+                  <wp:posOffset>1133061</wp:posOffset>
+                </wp:positionH>
+                <wp:positionV relativeFrom="paragraph">
+                  <wp:posOffset>1044823</wp:posOffset>
+                </wp:positionV>
+                <wp:extent cx="3100705" cy="526774"/>
+                <wp:effectExtent l="0" t="0" r="10795" b="6985"/>
+                <wp:wrapNone/>
+                <wp:docPr id="299027115" name="Text Box 4"/>
+                <wp:cNvGraphicFramePr/>
+                <a:graphic xmlns:a="http://schemas.openxmlformats.org/drawingml/2006/main">
+                  <a:graphicData uri="http://schemas.microsoft.com/office/word/2010/wordprocessingShape">
+                    <wps:wsp>
+                      <wps:cNvSpPr txBox="1"/>
+                      <wps:spPr>
+                        <a:xfrm>
+                          <a:off x="0" y="0"/>
+                          <a:ext cx="3100705" cy="526774"/>
+                        </a:xfrm>
+                        <a:prstGeom prst="rect">
+                          <a:avLst/>
+                        </a:prstGeom>
+                        <a:solidFill>
+                          <a:schemeClr val="lt1"/>
+                        </a:solidFill>
+                        <a:ln w="6350">
+                          <a:solidFill>
+                            <a:prstClr val="black"/>
+                          </a:solidFill>
+                        </a:ln>
+                      </wps:spPr>
+                      <wps:txbx>
+                        <w:txbxContent>
+                          <w:p>
+                            <w:r>
+                              <w:t>Complete data on self-reported health</w:t>
+                            </w:r>
+                          </w:p>
+                          <w:p>
+                            <w:r>
+                              <w:t>5510</w:t>
+                            </w:r>
+                          </w:p>
+                        </w:txbxContent>
+                      </wps:txbx>
+                      <wps:bodyPr rot="0" spcFirstLastPara="0" vertOverflow="overflow" horzOverflow="overflow" vert="horz" wrap="square" lIns="91440" tIns="45720" rIns="91440" bIns="45720" numCol="1" spcCol="0" rtlCol="0" fromWordArt="0" anchor="t" anchorCtr="0" forceAA="0" compatLnSpc="1">
+                        <a:prstTxWarp prst="textNoShape">
+                          <a:avLst/>
+                        </a:prstTxWarp>
+                        <a:noAutofit/>
+                      </wps:bodyPr>
+                    </wps:wsp>
+                  </a:graphicData>
+                </a:graphic>
+                <wp14:sizeRelH relativeFrom="margin">
+                  <wp14:pctWidth>0</wp14:pctWidth>
+                </wp14:sizeRelH>
+                <wp14:sizeRelV relativeFrom="margin">
+                  <wp14:pctHeight>0</wp14:pctHeight>
+                </wp14:sizeRelV>
+              </wp:anchor>
+            </w:drawing>
+          </mc:Choice>
+          <mc:Fallback>
+            <w:pict>
+              <v:shape w14:anchorId="10D4C2E7" id="Text Box 4" o:spid="_x0000_s1030" type="#_x0000_t202" style="position:absolute;margin-left:89.2pt;margin-top:82.25pt;width:244.15pt;height:41.5pt;z-index:251676672;visibility:visible;mso-wrap-style:square;mso-width-percent:0;mso-height-percent:0;mso-wrap-distance-left:9pt;mso-wrap-distance-top:0;mso-wrap-distance-right:9pt;mso-wrap-distance-bottom:0;mso-position-horizontal:absolute;mso-position-horizontal-relative:text;mso-position-vertical:absolute;mso-position-vertical-relative:text;mso-width-percent:0;mso-height-percent:0;mso-width-relative:margin;mso-height-relative:margin;v-text-anchor:top" o:gfxdata="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" fillcolor="white [3201]" strokeweight=".5pt">
+                <v:textbox>
+                  <w:txbxContent>
+                    <w:p>
+                      <w:r>
+                        <w:t>Complete data on self-reported health</w:t>
+                      </w:r>
+                    </w:p>
+                    <w:p>
+                      <w:r>
+                        <w:t>5510</w:t>
+                      </w:r>
+                    </w:p>
+                  </w:txbxContent>
+                </v:textbox>
+              </v:shape>
+            </w:pict>
+          </mc:Fallback>
+        </mc:AlternateContent>
+      </w:r>
+      <w:r>
+        <w:rPr>
+          <w:noProof/>
+        </w:rPr>
+        <mc:AlternateContent>
+          <mc:Choice Requires="wps">
+            <w:drawing>
+              <wp:anchor distT="0" distB="0" distL="114300" distR="114300" simplePos="0" relativeHeight="251675648" behindDoc="0" locked="0" layoutInCell="1" allowOverlap="1" wp14:anchorId="7C077428" wp14:editId="7EECEC53">
+                <wp:simplePos x="0" y="0"/>
+                <wp:positionH relativeFrom="column">
+                  <wp:posOffset>2085920</wp:posOffset>
+                </wp:positionH>
+                <wp:positionV relativeFrom="paragraph">
+                  <wp:posOffset>497757</wp:posOffset>
+                </wp:positionV>
+                <wp:extent cx="3767096" cy="318052"/>
+                <wp:effectExtent l="0" t="0" r="17780" b="12700"/>
+                <wp:wrapNone/>
+                <wp:docPr id="1254322292" name="Text Box 3"/>
+                <wp:cNvGraphicFramePr/>
+                <a:graphic xmlns:a="http://schemas.openxmlformats.org/drawingml/2006/main">
+                  <a:graphicData uri="http://schemas.microsoft.com/office/word/2010/wordprocessingShape">
+                    <wps:wsp>
+                      <wps:cNvSpPr txBox="1"/>
+                      <wps:spPr>
+                        <a:xfrm>
+                          <a:off x="0" y="0"/>
+                          <a:ext cx="3767096" cy="318052"/>
+                        </a:xfrm>
+                        <a:prstGeom prst="rect">
+                          <a:avLst/>
+                        </a:prstGeom>
+                        <a:solidFill>
+                          <a:schemeClr val="lt1"/>
+                        </a:solidFill>
+                        <a:ln w="6350">
+                          <a:solidFill>
+                            <a:prstClr val="black"/>
+                          </a:solidFill>
+                        </a:ln>
+                      </wps:spPr>
+                      <wps:txbx>
+                        <w:txbxContent>
+                          <w:p>
+                            <w:r>
+                              <w:t xml:space="preserve">Missing </w:t>
+                            </w:r>
+                            <w:r>
+                              <w:t xml:space="preserve">self-reported health status = </w:t>
+                            </w:r>
+                            <w:r>
+                              <w:t>683</w:t>
+                            </w:r>
+                          </w:p>
+                        </w:txbxContent>
+                      </wps:txbx>
+                      <wps:bodyPr rot="0" spcFirstLastPara="0" vertOverflow="overflow" horzOverflow="overflow" vert="horz" wrap="square" lIns="91440" tIns="45720" rIns="91440" bIns="45720" numCol="1" spcCol="0" rtlCol="0" fromWordArt="0" anchor="t" anchorCtr="0" forceAA="0" compatLnSpc="1">
+                        <a:prstTxWarp prst="textNoShape">
+                          <a:avLst/>
+                        </a:prstTxWarp>
+                        <a:noAutofit/>
+                      </wps:bodyPr>
+                    </wps:wsp>
+                  </a:graphicData>
+                </a:graphic>
+              </wp:anchor>
+            </w:drawing>
+          </mc:Choice>
+          <mc:Fallback>
+            <w:pict>
+              <v:shape w14:anchorId="7C077428" id="Text Box 3" o:spid="_x0000_s1031" type="#_x0000_t202" style="position:absolute;margin-left:164.25pt;margin-top:39.2pt;width:296.6pt;height:25.05pt;z-index:251675648;visibility:visible;mso-wrap-style:square;mso-wrap-distance-left:9pt;mso-wrap-distance-top:0;mso-wrap-distance-right:9pt;mso-wrap-distance-bottom:0;mso-position-horizontal:absolute;mso-position-horizontal-relative:text;mso-position-vertical:absolute;mso-position-vertical-relative:text;v-text-anchor:top" o:gfxdata="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" fillcolor="white [3201]" strokeweight=".5pt">
+                <v:textbox>
+                  <w:txbxContent>
+                    <w:p>
+                      <w:r>
+                        <w:t xml:space="preserve">Missing </w:t>
+                      </w:r>
+                      <w:r>
+                        <w:t xml:space="preserve">self-reported health status = </w:t>
+                      </w:r>
+                      <w:r>
+                        <w:t>683</w:t>
+                      </w:r>
+                    </w:p>
+                  </w:txbxContent>
+                </v:textbox>
+              </v:shape>
+            </w:pict>
+          </mc:Fallback>
+        </mc:AlternateContent>
+      </w:r>
+      <w:r>
+        <w:br w:type="page"/>
+      </w:r>
+    </w:p>
+    <w:p>
+      <w:r>
+        <w:rPr>
+          <w:noProof/>
+        </w:rPr>
+        <w:lastRenderedPageBreak/>
+        <mc:AlternateContent>
+          <mc:Choice Requires="wps">
+            <w:drawing>
+              <wp:anchor distT="0" distB="0" distL="114300" distR="114300" simplePos="0" relativeHeight="251665408" behindDoc="0" locked="0" layoutInCell="1" allowOverlap="1" wp14:anchorId="68F83EB5" wp14:editId="16661805">
+                <wp:simplePos x="0" y="0"/>
+                <wp:positionH relativeFrom="column">
+                  <wp:posOffset>3074670</wp:posOffset>
+                </wp:positionH>
+                <wp:positionV relativeFrom="paragraph">
+                  <wp:posOffset>6871970</wp:posOffset>
+                </wp:positionV>
+                <wp:extent cx="3254828" cy="468086"/>
+                <wp:effectExtent l="0" t="0" r="9525" b="14605"/>
+                <wp:wrapNone/>
+                <wp:docPr id="1130034813" name="Text Box 5"/>
+                <wp:cNvGraphicFramePr/>
+                <a:graphic xmlns:a="http://schemas.openxmlformats.org/drawingml/2006/main">
+                  <a:graphicData uri="http://schemas.microsoft.com/office/word/2010/wordprocessingShape">
+                    <wps:wsp>
+                      <wps:cNvSpPr txBox="1"/>
+                      <wps:spPr>
+                        <a:xfrm>
+                          <a:off x="0" y="0"/>
+                          <a:ext cx="3254828" cy="468086"/>
+                        </a:xfrm>
+                        <a:prstGeom prst="rect">
+                          <a:avLst/>
+                        </a:prstGeom>
+                        <a:solidFill>
+                          <a:schemeClr val="lt1"/>
+                        </a:solidFill>
+                        <a:ln w="6350">
+                          <a:solidFill>
+                            <a:prstClr val="black"/>
+                          </a:solidFill>
+                        </a:ln>
+                      </wps:spPr>
+                      <wps:txbx>
+                        <w:txbxContent>
+                          <w:p>
+                            <w:r>
+                              <w:t xml:space="preserve">Exclude people with no data on self-reported </w:t>
+                            </w:r>
+                            <w:proofErr w:type="gramStart"/>
+                            <w:r>
+                              <w:t>h</w:t>
+                            </w:r>
+                            <w:r>
+                              <w:t>e</w:t>
+                            </w:r>
+                            <w:r>
+                              <w:t>alth</w:t>
+                            </w:r>
+                            <w:proofErr w:type="gramEnd"/>
+                          </w:p>
+                        </w:txbxContent>
+                      </wps:txbx>
+                      <wps:bodyPr rot="0" spcFirstLastPara="0" vertOverflow="overflow" horzOverflow="overflow" vert="horz" wrap="square" lIns="91440" tIns="45720" rIns="91440" bIns="45720" numCol="1" spcCol="0" rtlCol="0" fromWordArt="0" anchor="t" anchorCtr="0" forceAA="0" compatLnSpc="1">
+                        <a:prstTxWarp prst="textNoShape">
+                          <a:avLst/>
+                        </a:prstTxWarp>
+                        <a:noAutofit/>
+                      </wps:bodyPr>
+                    </wps:wsp>
+                  </a:graphicData>
+                </a:graphic>
+                <wp14:sizeRelH relativeFrom="margin">
+                  <wp14:pctWidth>0</wp14:pctWidth>
+                </wp14:sizeRelH>
+                <wp14:sizeRelV relativeFrom="margin">
+                  <wp14:pctHeight>0</wp14:pctHeight>
+                </wp14:sizeRelV>
+              </wp:anchor>
+            </w:drawing>
+          </mc:Choice>
+          <mc:Fallback>
+            <w:pict>
+              <v:shape w14:anchorId="68F83EB5" id="Text Box 5" o:spid="_x0000_s1032" type="#_x0000_t202" style="position:absolute;margin-left:242.1pt;margin-top:541.1pt;width:256.3pt;height:36.85pt;z-index:251665408;visibility:visible;mso-wrap-style:square;mso-width-percent:0;mso-height-percent:0;mso-wrap-distance-left:9pt;mso-wrap-distance-top:0;mso-wrap-distance-right:9pt;mso-wrap-distance-bottom:0;mso-position-horizontal:absolute;mso-position-horizontal-relative:text;mso-position-vertical:absolute;mso-position-vertical-relative:text;mso-width-percent:0;mso-height-percent:0;mso-width-relative:margin;mso-height-relative:margin;v-text-anchor:top" o:gfxdata="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" fillcolor="white [3201]" strokeweight=".5pt">
+                <v:textbox>
+                  <w:txbxContent>
+                    <w:p>
+                      <w:r>
+                        <w:t xml:space="preserve">Exclude people with no data on self-reported </w:t>
+                      </w:r>
+                      <w:proofErr w:type="gramStart"/>
+                      <w:r>
+                        <w:t>h</w:t>
+                      </w:r>
+                      <w:r>
+                        <w:t>e</w:t>
+                      </w:r>
+                      <w:r>
+                        <w:t>alth</w:t>
+                      </w:r>
+                      <w:proofErr w:type="gramEnd"/>
+                    </w:p>
+                  </w:txbxContent>
+                </v:textbox>
+              </v:shape>
+            </w:pict>
+          </mc:Fallback>
+        </mc:AlternateContent>
+      </w:r>
+      <w:r>
+        <w:rPr>
+          <w:noProof/>
+        </w:rPr>
+        <mc:AlternateContent>
+          <mc:Choice Requires="wps">
+            <w:drawing>
+              <wp:anchor distT="0" distB="0" distL="114300" distR="114300" simplePos="0" relativeHeight="251666432" behindDoc="0" locked="0" layoutInCell="1" allowOverlap="1" wp14:anchorId="19078182" wp14:editId="68F82746">
+                <wp:simplePos x="0" y="0"/>
+                <wp:positionH relativeFrom="column">
+                  <wp:posOffset>2548255</wp:posOffset>
+                </wp:positionH>
+                <wp:positionV relativeFrom="paragraph">
+                  <wp:posOffset>7417435</wp:posOffset>
+                </wp:positionV>
+                <wp:extent cx="2178685" cy="2017395"/>
+                <wp:effectExtent l="0" t="0" r="18415" b="14605"/>
+                <wp:wrapNone/>
+                <wp:docPr id="1181952752" name="Text Box 6"/>
+                <wp:cNvGraphicFramePr/>
+                <a:graphic xmlns:a="http://schemas.openxmlformats.org/drawingml/2006/main">
+                  <a:graphicData uri="http://schemas.microsoft.com/office/word/2010/wordprocessingShape">
+                    <wps:wsp>
+                      <wps:cNvSpPr txBox="1"/>
+                      <wps:spPr>
+                        <a:xfrm>
+                          <a:off x="0" y="0"/>
+                          <a:ext cx="2178685" cy="2017395"/>
+                        </a:xfrm>
+                        <a:prstGeom prst="rect">
+                          <a:avLst/>
+                        </a:prstGeom>
+                        <a:solidFill>
+                          <a:schemeClr val="lt1"/>
+                        </a:solidFill>
+                        <a:ln w="6350">
+                          <a:solidFill>
+                            <a:prstClr val="black"/>
+                          </a:solidFill>
+                        </a:ln>
+                      </wps:spPr>
+                      <wps:txbx>
+                        <w:txbxContent>
+                          <w:p>
+                            <w:pPr>
+                              <w:ind w:left="720" w:hanging="360"/>
+                            </w:pPr>
+                            <w:r>
+                              <w:t>Total analytic population</w:t>
+                            </w:r>
+                          </w:p>
+                          <w:p>
+                            <w:pPr>
+                              <w:pStyle w:val="ListParagraph"/>
+                              <w:numPr>
+                                <w:ilvl w:val="0"/>
+                                <w:numId w:val="4"/>
+                              </w:numPr>
+                              <w:rPr>
+                                <w:sz w:val="21"/>
+                                <w:szCs w:val="21"/>
+                              </w:rPr>
+                            </w:pPr>
+                            <w:r>
+                              <w:rPr>
+                                <w:sz w:val="21"/>
+                                <w:szCs w:val="21"/>
+                              </w:rPr>
+                              <w:t xml:space="preserve">2001-2002: </w:t>
+                            </w:r>
+                            <w:r>
+                              <w:rPr>
+                                <w:sz w:val="21"/>
+                                <w:szCs w:val="21"/>
+                              </w:rPr>
+                              <w:t>466</w:t>
+                            </w:r>
+                          </w:p>
+                          <w:p>
+                            <w:pPr>
+                              <w:pStyle w:val="ListParagraph"/>
+                              <w:numPr>
+                                <w:ilvl w:val="0"/>
+                                <w:numId w:val="4"/>
+                              </w:numPr>
+                              <w:rPr>
+                                <w:sz w:val="21"/>
+                                <w:szCs w:val="21"/>
+                              </w:rPr>
+                            </w:pPr>
+                            <w:r>
+                              <w:rPr>
+                                <w:sz w:val="21"/>
+                                <w:szCs w:val="21"/>
+                              </w:rPr>
+                              <w:t xml:space="preserve">2003-2004: </w:t>
+                            </w:r>
+                            <w:r>
+                              <w:rPr>
+                                <w:sz w:val="21"/>
+                                <w:szCs w:val="21"/>
+                              </w:rPr>
+                              <w:t>472</w:t>
+                            </w:r>
+                          </w:p>
+                          <w:p>
+                            <w:pPr>
+                              <w:pStyle w:val="ListParagraph"/>
+                              <w:numPr>
+                                <w:ilvl w:val="0"/>
+                                <w:numId w:val="4"/>
+                              </w:numPr>
+                              <w:rPr>
+                                <w:sz w:val="21"/>
+                                <w:szCs w:val="21"/>
+                              </w:rPr>
+                            </w:pPr>
+                            <w:r>
+                              <w:rPr>
+                                <w:sz w:val="21"/>
+                                <w:szCs w:val="21"/>
+                              </w:rPr>
+                              <w:t>2005-2006:</w:t>
+                            </w:r>
+                            <w:r>
+                              <w:rPr>
+                                <w:sz w:val="21"/>
+                                <w:szCs w:val="21"/>
+                              </w:rPr>
+                              <w:t>445</w:t>
+                            </w:r>
+                          </w:p>
+                          <w:p>
+                            <w:pPr>
+                              <w:pStyle w:val="ListParagraph"/>
+                              <w:numPr>
+                                <w:ilvl w:val="0"/>
+                                <w:numId w:val="4"/>
+                              </w:numPr>
+                              <w:rPr>
+                                <w:sz w:val="21"/>
+                                <w:szCs w:val="21"/>
+                              </w:rPr>
+                            </w:pPr>
+                            <w:r>
+                              <w:rPr>
+                                <w:sz w:val="21"/>
+                                <w:szCs w:val="21"/>
+                              </w:rPr>
+                              <w:t xml:space="preserve">2007-2008: </w:t>
+                            </w:r>
+                            <w:r>
+                              <w:rPr>
+                                <w:sz w:val="21"/>
+                                <w:szCs w:val="21"/>
+                              </w:rPr>
+                              <w:t>668</w:t>
+                            </w:r>
+                          </w:p>
+                          <w:p>
+                            <w:pPr>
+                              <w:pStyle w:val="ListParagraph"/>
+                              <w:numPr>
+                                <w:ilvl w:val="0"/>
+                                <w:numId w:val="4"/>
+                              </w:numPr>
+                              <w:rPr>
+                                <w:sz w:val="21"/>
+                                <w:szCs w:val="21"/>
+                              </w:rPr>
+                            </w:pPr>
+                            <w:r>
+                              <w:rPr>
+                                <w:sz w:val="21"/>
+                                <w:szCs w:val="21"/>
+                              </w:rPr>
+                              <w:t xml:space="preserve">2009-2010: </w:t>
+                            </w:r>
+                            <w:r>
+                              <w:rPr>
+                                <w:sz w:val="21"/>
+                                <w:szCs w:val="21"/>
+                              </w:rPr>
+                              <w:t>643</w:t>
+                            </w:r>
+                          </w:p>
+                          <w:p>
+                            <w:pPr>
+                              <w:pStyle w:val="ListParagraph"/>
+                              <w:numPr>
+                                <w:ilvl w:val="0"/>
+                                <w:numId w:val="4"/>
+                              </w:numPr>
+                              <w:rPr>
+                                <w:sz w:val="21"/>
+                                <w:szCs w:val="21"/>
+                              </w:rPr>
+                            </w:pPr>
+                            <w:r>
+                              <w:rPr>
+                                <w:sz w:val="21"/>
+                                <w:szCs w:val="21"/>
+                              </w:rPr>
+                              <w:t xml:space="preserve">2011-2012: </w:t>
+                            </w:r>
+                            <w:r>
+                              <w:rPr>
+                                <w:sz w:val="21"/>
+                                <w:szCs w:val="21"/>
+                              </w:rPr>
+                              <w:t>623</w:t>
+                            </w:r>
+                          </w:p>
+                          <w:p>
+                            <w:pPr>
+                              <w:pStyle w:val="ListParagraph"/>
+                              <w:numPr>
+                                <w:ilvl w:val="0"/>
+                                <w:numId w:val="4"/>
+                              </w:numPr>
+                              <w:rPr>
+                                <w:sz w:val="21"/>
+                                <w:szCs w:val="21"/>
+                              </w:rPr>
+                            </w:pPr>
+                            <w:r>
+                              <w:rPr>
+                                <w:sz w:val="21"/>
+                                <w:szCs w:val="21"/>
+                              </w:rPr>
+                              <w:t xml:space="preserve">2013-2014: </w:t>
+                            </w:r>
+                            <w:r>
+                              <w:rPr>
+                                <w:sz w:val="21"/>
+                                <w:szCs w:val="21"/>
+                              </w:rPr>
+                              <w:t>658</w:t>
+                            </w:r>
+                          </w:p>
+                          <w:p>
+                            <w:pPr>
+                              <w:pStyle w:val="ListParagraph"/>
+                              <w:numPr>
+                                <w:ilvl w:val="0"/>
+                                <w:numId w:val="4"/>
+                              </w:numPr>
+                              <w:rPr>
+                                <w:sz w:val="21"/>
+                                <w:szCs w:val="21"/>
+                              </w:rPr>
+                            </w:pPr>
+                            <w:r>
+                              <w:rPr>
+                                <w:sz w:val="21"/>
+                                <w:szCs w:val="21"/>
+                              </w:rPr>
+                              <w:t xml:space="preserve">2015-2016: </w:t>
+                            </w:r>
+                            <w:r>
+                              <w:rPr>
+                                <w:sz w:val="21"/>
+                                <w:szCs w:val="21"/>
+                              </w:rPr>
+                              <w:t>765</w:t>
+                            </w:r>
+                          </w:p>
+                          <w:p>
+                            <w:pPr>
+                              <w:pStyle w:val="ListParagraph"/>
+                              <w:numPr>
+                                <w:ilvl w:val="0"/>
+                                <w:numId w:val="4"/>
+                              </w:numPr>
+                              <w:rPr>
+                                <w:sz w:val="21"/>
+                                <w:szCs w:val="21"/>
+                              </w:rPr>
+                            </w:pPr>
+                            <w:r>
+                              <w:rPr>
+                                <w:sz w:val="21"/>
+                                <w:szCs w:val="21"/>
+                              </w:rPr>
+                              <w:t xml:space="preserve">2017-2018: </w:t>
+                            </w:r>
+                            <w:r>
+                              <w:rPr>
+                                <w:sz w:val="21"/>
+                                <w:szCs w:val="21"/>
+                              </w:rPr>
+                              <w:t>770</w:t>
+                            </w:r>
+                          </w:p>
+                          <w:p>
+                            <w:pPr>
+                              <w:pStyle w:val="ListParagraph"/>
+                              <w:numPr>
+                                <w:ilvl w:val="0"/>
+                                <w:numId w:val="4"/>
+                              </w:numPr>
+                              <w:rPr>
+                                <w:b/>
+                                <w:bCs/>
+                                <w:sz w:val="21"/>
+                                <w:szCs w:val="21"/>
+                              </w:rPr>
+                            </w:pPr>
+                            <w:r>
+                              <w:rPr>
+                                <w:b/>
+                                <w:bCs/>
+                                <w:sz w:val="21"/>
+                                <w:szCs w:val="21"/>
+                              </w:rPr>
+                              <w:t>Total: 5510</w:t>
+                            </w:r>
+                          </w:p>
+                          <w:p/>
+                        </w:txbxContent>
+                      </wps:txbx>
+                      <wps:bodyPr rot="0" spcFirstLastPara="0" vertOverflow="overflow" horzOverflow="overflow" vert="horz" wrap="square" lIns="91440" tIns="45720" rIns="91440" bIns="45720" numCol="1" spcCol="0" rtlCol="0" fromWordArt="0" anchor="t" anchorCtr="0" forceAA="0" compatLnSpc="1">
+                        <a:prstTxWarp prst="textNoShape">
+                          <a:avLst/>
+                        </a:prstTxWarp>
+                        <a:noAutofit/>
+                      </wps:bodyPr>
+                    </wps:wsp>
+                  </a:graphicData>
+                </a:graphic>
+                <wp14:sizeRelH relativeFrom="margin">
+                  <wp14:pctWidth>0</wp14:pctWidth>
+                </wp14:sizeRelH>
+                <wp14:sizeRelV relativeFrom="margin">
+                  <wp14:pctHeight>0</wp14:pctHeight>
+                </wp14:sizeRelV>
+              </wp:anchor>
+            </w:drawing>
+          </mc:Choice>
+          <mc:Fallback>
+            <w:pict>
+              <v:shape w14:anchorId="19078182" id="Text Box 6" o:spid="_x0000_s1033" type="#_x0000_t202" style="position:absolute;margin-left:200.65pt;margin-top:584.05pt;width:171.55pt;height:158.85pt;z-index:251666432;visibility:visible;mso-wrap-style:square;mso-width-percent:0;mso-height-percent:0;mso-wrap-distance-left:9pt;mso-wrap-distance-top:0;mso-wrap-distance-right:9pt;mso-wrap-distance-bottom:0;mso-position-horizontal:absolute;mso-position-horizontal-relative:text;mso-position-vertical:absolute;mso-position-vertical-relative:text;mso-width-percent:0;mso-height-percent:0;mso-width-relative:margin;mso-height-relative:margin;v-text-anchor:top" o:gfxdata="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" fillcolor="white [3201]" strokeweight=".5pt">
+                <v:textbox>
+                  <w:txbxContent>
+                    <w:p>
+                      <w:pPr>
+                        <w:ind w:left="720" w:hanging="360"/>
+                      </w:pPr>
+                      <w:r>
+                        <w:t>Total analytic population</w:t>
+                      </w:r>
+                    </w:p>
+                    <w:p>
+                      <w:pPr>
+                        <w:pStyle w:val="ListParagraph"/>
+                        <w:numPr>
+                          <w:ilvl w:val="0"/>
+                          <w:numId w:val="4"/>
+                        </w:numPr>
+                        <w:rPr>
+                          <w:sz w:val="21"/>
+                          <w:szCs w:val="21"/>
+                        </w:rPr>
+                      </w:pPr>
+                      <w:r>
+                        <w:rPr>
+                          <w:sz w:val="21"/>
+                          <w:szCs w:val="21"/>
+                        </w:rPr>
+                        <w:t xml:space="preserve">2001-2002: </w:t>
+                      </w:r>
+                      <w:r>
+                        <w:rPr>
+                          <w:sz w:val="21"/>
+                          <w:szCs w:val="21"/>
+                        </w:rPr>
+                        <w:t>466</w:t>
+                      </w:r>
+                    </w:p>
+                    <w:p>
+                      <w:pPr>
+                        <w:pStyle w:val="ListParagraph"/>
+                        <w:numPr>
+                          <w:ilvl w:val="0"/>
+                          <w:numId w:val="4"/>
+                        </w:numPr>
+                        <w:rPr>
+                          <w:sz w:val="21"/>
+                          <w:szCs w:val="21"/>
+                        </w:rPr>
+                      </w:pPr>
+                      <w:r>
+                        <w:rPr>
+                          <w:sz w:val="21"/>
+                          <w:szCs w:val="21"/>
+                        </w:rPr>
+                        <w:t xml:space="preserve">2003-2004: </w:t>
+                      </w:r>
+                      <w:r>
+                        <w:rPr>
+                          <w:sz w:val="21"/>
+                          <w:szCs w:val="21"/>
+                        </w:rPr>
+                        <w:t>472</w:t>
+                      </w:r>
+                    </w:p>
+                    <w:p>
+                      <w:pPr>
+                        <w:pStyle w:val="ListParagraph"/>
+                        <w:numPr>
+                          <w:ilvl w:val="0"/>
+                          <w:numId w:val="4"/>
+                        </w:numPr>
+                        <w:rPr>
+                          <w:sz w:val="21"/>
+                          <w:szCs w:val="21"/>
+                        </w:rPr>
+                      </w:pPr>
+                      <w:r>
+                        <w:rPr>
+                          <w:sz w:val="21"/>
+                          <w:szCs w:val="21"/>
+                        </w:rPr>
+                        <w:t>2005-2006:</w:t>
+                      </w:r>
+                      <w:r>
+                        <w:rPr>
+                          <w:sz w:val="21"/>
+                          <w:szCs w:val="21"/>
+                        </w:rPr>
+                        <w:t>445</w:t>
+                      </w:r>
+                    </w:p>
+                    <w:p>
+                      <w:pPr>
+                        <w:pStyle w:val="ListParagraph"/>
+                        <w:numPr>
+                          <w:ilvl w:val="0"/>
+                          <w:numId w:val="4"/>
+                        </w:numPr>
+                        <w:rPr>
+                          <w:sz w:val="21"/>
+                          <w:szCs w:val="21"/>
+                        </w:rPr>
+                      </w:pPr>
+                      <w:r>
+                        <w:rPr>
+                          <w:sz w:val="21"/>
+                          <w:szCs w:val="21"/>
+                        </w:rPr>
+                        <w:t xml:space="preserve">2007-2008: </w:t>
+                      </w:r>
+                      <w:r>
+                        <w:rPr>
+                          <w:sz w:val="21"/>
+                          <w:szCs w:val="21"/>
+                        </w:rPr>
+                        <w:t>668</w:t>
+                      </w:r>
+                    </w:p>
+                    <w:p>
+                      <w:pPr>
+                        <w:pStyle w:val="ListParagraph"/>
+                        <w:numPr>
+                          <w:ilvl w:val="0"/>
+                          <w:numId w:val="4"/>
+                        </w:numPr>
+                        <w:rPr>
+                          <w:sz w:val="21"/>
+                          <w:szCs w:val="21"/>
+                        </w:rPr>
+                      </w:pPr>
+                      <w:r>
+                        <w:rPr>
+                          <w:sz w:val="21"/>
+                          <w:szCs w:val="21"/>
+                        </w:rPr>
+                        <w:t xml:space="preserve">2009-2010: </w:t>
+                      </w:r>
+                      <w:r>
+                        <w:rPr>
+                          <w:sz w:val="21"/>
+                          <w:szCs w:val="21"/>
+                        </w:rPr>
+                        <w:t>643</w:t>
+                      </w:r>
+                    </w:p>
+                    <w:p>
+                      <w:pPr>
+                        <w:pStyle w:val="ListParagraph"/>
+                        <w:numPr>
+                          <w:ilvl w:val="0"/>
+                          <w:numId w:val="4"/>
+                        </w:numPr>
+                        <w:rPr>
+                          <w:sz w:val="21"/>
+                          <w:szCs w:val="21"/>
+                        </w:rPr>
+                      </w:pPr>
+                      <w:r>
+                        <w:rPr>
+                          <w:sz w:val="21"/>
+                          <w:szCs w:val="21"/>
+                        </w:rPr>
+                        <w:t xml:space="preserve">2011-2012: </w:t>
+                      </w:r>
+                      <w:r>
+                        <w:rPr>
+                          <w:sz w:val="21"/>
+                          <w:szCs w:val="21"/>
+                        </w:rPr>
+                        <w:t>623</w:t>
+                      </w:r>
+                    </w:p>
+                    <w:p>
+                      <w:pPr>
+                        <w:pStyle w:val="ListParagraph"/>
+                        <w:numPr>
+                          <w:ilvl w:val="0"/>
+                          <w:numId w:val="4"/>
+                        </w:numPr>
+                        <w:rPr>
+                          <w:sz w:val="21"/>
+                          <w:szCs w:val="21"/>
+                        </w:rPr>
+                      </w:pPr>
+                      <w:r>
+                        <w:rPr>
+                          <w:sz w:val="21"/>
+                          <w:szCs w:val="21"/>
+                        </w:rPr>
+                        <w:t xml:space="preserve">2013-2014: </w:t>
+                      </w:r>
+                      <w:r>
+                        <w:rPr>
+                          <w:sz w:val="21"/>
+                          <w:szCs w:val="21"/>
+                        </w:rPr>
+                        <w:t>658</w:t>
+                      </w:r>
+                    </w:p>
+                    <w:p>
+                      <w:pPr>
+                        <w:pStyle w:val="ListParagraph"/>
+                        <w:numPr>
+                          <w:ilvl w:val="0"/>
+                          <w:numId w:val="4"/>
+                        </w:numPr>
+                        <w:rPr>
+                          <w:sz w:val="21"/>
+                          <w:szCs w:val="21"/>
+                        </w:rPr>
+                      </w:pPr>
+                      <w:r>
+                        <w:rPr>
+                          <w:sz w:val="21"/>
+                          <w:szCs w:val="21"/>
+                        </w:rPr>
+                        <w:t xml:space="preserve">2015-2016: </w:t>
+                      </w:r>
+                      <w:r>
+                        <w:rPr>
+                          <w:sz w:val="21"/>
+                          <w:szCs w:val="21"/>
+                        </w:rPr>
+                        <w:t>765</w:t>
+                      </w:r>
+                    </w:p>
+                    <w:p>
+                      <w:pPr>
+                        <w:pStyle w:val="ListParagraph"/>
+                        <w:numPr>
+                          <w:ilvl w:val="0"/>
+                          <w:numId w:val="4"/>
+                        </w:numPr>
+                        <w:rPr>
+                          <w:sz w:val="21"/>
+                          <w:szCs w:val="21"/>
+                        </w:rPr>
+                      </w:pPr>
+                      <w:r>
+                        <w:rPr>
+                          <w:sz w:val="21"/>
+                          <w:szCs w:val="21"/>
+                        </w:rPr>
+                        <w:t xml:space="preserve">2017-2018: </w:t>
+                      </w:r>
+                      <w:r>
+                        <w:rPr>
+                          <w:sz w:val="21"/>
+                          <w:szCs w:val="21"/>
+                        </w:rPr>
+                        <w:t>770</w:t>
+                      </w:r>
+                    </w:p>
+                    <w:p>
+                      <w:pPr>
+                        <w:pStyle w:val="ListParagraph"/>
+                        <w:numPr>
+                          <w:ilvl w:val="0"/>
+                          <w:numId w:val="4"/>
+                        </w:numPr>
+                        <w:rPr>
+                          <w:b/>
+                          <w:bCs/>
+                          <w:sz w:val="21"/>
+                          <w:szCs w:val="21"/>
+                        </w:rPr>
+                      </w:pPr>
+                      <w:r>
+                        <w:rPr>
+                          <w:b/>
+                          <w:bCs/>
+                          <w:sz w:val="21"/>
+                          <w:szCs w:val="21"/>
+                        </w:rPr>
+                        <w:t>Total: 5510</w:t>
+                      </w:r>
+                    </w:p>
+                    <w:p/>
+                  </w:txbxContent>
+                </v:textbox>
+              </v:shape>
+            </w:pict>
+          </mc:Fallback>
+        </mc:AlternateContent>
+      </w:r>
+      <w:r>
+        <w:rPr>
+          <w:noProof/>
+        </w:rPr>
+        <mc:AlternateContent>
+          <mc:Choice Requires="wps">
+            <w:drawing>
+              <wp:anchor distT="0" distB="0" distL="114300" distR="114300" simplePos="0" relativeHeight="251659264" behindDoc="0" locked="0" layoutInCell="1" allowOverlap="1" wp14:anchorId="533A1D08" wp14:editId="2C1FBB8F">
+                <wp:simplePos x="0" y="0"/>
+                <wp:positionH relativeFrom="column">
+                  <wp:posOffset>7620</wp:posOffset>
+                </wp:positionH>
+                <wp:positionV relativeFrom="paragraph">
+                  <wp:posOffset>-7620</wp:posOffset>
+                </wp:positionV>
+                <wp:extent cx="2068195" cy="1871980"/>
+                <wp:effectExtent l="0" t="0" r="14605" b="7620"/>
+                <wp:wrapNone/>
+                <wp:docPr id="548603532" name="Text Box 1"/>
+                <wp:cNvGraphicFramePr/>
+                <a:graphic xmlns:a="http://schemas.openxmlformats.org/drawingml/2006/main">
+                  <a:graphicData uri="http://schemas.microsoft.com/office/word/2010/wordprocessingShape">
+                    <wps:wsp>
+                      <wps:cNvSpPr txBox="1"/>
+                      <wps:spPr>
+                        <a:xfrm>
+                          <a:off x="0" y="0"/>
+                          <a:ext cx="2068195" cy="1871980"/>
+                        </a:xfrm>
+                        <a:prstGeom prst="rect">
+                          <a:avLst/>
+                        </a:prstGeom>
+                        <a:solidFill>
+                          <a:schemeClr val="lt1"/>
+                        </a:solidFill>
+                        <a:ln w="6350">
+                          <a:solidFill>
+                            <a:prstClr val="black"/>
+                          </a:solidFill>
+                        </a:ln>
+                      </wps:spPr>
+                      <wps:txbx>
+                        <w:txbxContent>
+                          <w:p>
+                            <w:pPr>
+                              <w:jc w:val="center"/>
+                              <w:rPr>
+                                <w:b/>
+                                <w:bCs/>
+                                <w:sz w:val="21"/>
+                                <w:szCs w:val="21"/>
+                              </w:rPr>
+                            </w:pPr>
+                            <w:r>
+                              <w:rPr>
+                                <w:b/>
+                                <w:bCs/>
+                                <w:sz w:val="21"/>
+                                <w:szCs w:val="21"/>
+                              </w:rPr>
+                              <w:t>Total Population</w:t>
+                            </w:r>
+                          </w:p>
+                          <w:p>
+                            <w:pPr>
+                              <w:pStyle w:val="ListParagraph"/>
+                              <w:numPr>
+                                <w:ilvl w:val="0"/>
+                                <w:numId w:val="3"/>
+                              </w:numPr>
+                              <w:rPr>
+                                <w:sz w:val="21"/>
+                                <w:szCs w:val="21"/>
+                              </w:rPr>
+                            </w:pPr>
+                            <w:r>
+                              <w:rPr>
+                                <w:sz w:val="21"/>
+                                <w:szCs w:val="21"/>
+                              </w:rPr>
+                              <w:t>2001-2002: 11039</w:t>
+                            </w:r>
+                          </w:p>
+                          <w:p>
+                            <w:pPr>
+                              <w:pStyle w:val="ListParagraph"/>
+                              <w:numPr>
+                                <w:ilvl w:val="0"/>
+                                <w:numId w:val="3"/>
+                              </w:numPr>
+                              <w:rPr>
+                                <w:sz w:val="21"/>
+                                <w:szCs w:val="21"/>
+                              </w:rPr>
+                            </w:pPr>
+                            <w:r>
+                              <w:rPr>
+                                <w:sz w:val="21"/>
+                                <w:szCs w:val="21"/>
+                              </w:rPr>
+                              <w:t>2003-2004: 10122</w:t>
+                            </w:r>
+                          </w:p>
+                          <w:p>
+                            <w:pPr>
+                              <w:pStyle w:val="ListParagraph"/>
+                              <w:numPr>
+                                <w:ilvl w:val="0"/>
+                                <w:numId w:val="3"/>
+                              </w:numPr>
+                              <w:rPr>
+                                <w:sz w:val="21"/>
+                                <w:szCs w:val="21"/>
+                              </w:rPr>
+                            </w:pPr>
+                            <w:r>
+                              <w:rPr>
+                                <w:sz w:val="21"/>
+                                <w:szCs w:val="21"/>
+                              </w:rPr>
+                              <w:t>2005-2006:10348</w:t>
+                            </w:r>
+                          </w:p>
+                          <w:p>
+                            <w:pPr>
+                              <w:pStyle w:val="ListParagraph"/>
+                              <w:numPr>
+                                <w:ilvl w:val="0"/>
+                                <w:numId w:val="3"/>
+                              </w:numPr>
+                              <w:rPr>
+                                <w:sz w:val="21"/>
+                                <w:szCs w:val="21"/>
+                              </w:rPr>
+                            </w:pPr>
+                            <w:r>
+                              <w:rPr>
+                                <w:sz w:val="21"/>
+                                <w:szCs w:val="21"/>
+                              </w:rPr>
+                              <w:t>2007-2008: 10149</w:t>
+                            </w:r>
+                          </w:p>
+                          <w:p>
+                            <w:pPr>
+                              <w:pStyle w:val="ListParagraph"/>
+                              <w:numPr>
+                                <w:ilvl w:val="0"/>
+                                <w:numId w:val="3"/>
+                              </w:numPr>
+                              <w:rPr>
+                                <w:sz w:val="21"/>
+                                <w:szCs w:val="21"/>
+                              </w:rPr>
+                            </w:pPr>
+                            <w:r>
+                              <w:rPr>
+                                <w:sz w:val="21"/>
+                                <w:szCs w:val="21"/>
+                              </w:rPr>
+                              <w:t>2009-2010: 10537</w:t>
+                            </w:r>
+                          </w:p>
+                          <w:p>
+                            <w:pPr>
+                              <w:pStyle w:val="ListParagraph"/>
+                              <w:numPr>
+                                <w:ilvl w:val="0"/>
+                                <w:numId w:val="3"/>
+                              </w:numPr>
+                              <w:rPr>
+                                <w:sz w:val="21"/>
+                                <w:szCs w:val="21"/>
+                              </w:rPr>
+                            </w:pPr>
+                            <w:r>
+                              <w:rPr>
+                                <w:sz w:val="21"/>
+                                <w:szCs w:val="21"/>
+                              </w:rPr>
+                              <w:t>2011-2012: 9756</w:t>
+                            </w:r>
+                          </w:p>
+                          <w:p>
+                            <w:pPr>
+                              <w:pStyle w:val="ListParagraph"/>
+                              <w:numPr>
+                                <w:ilvl w:val="0"/>
+                                <w:numId w:val="3"/>
+                              </w:numPr>
+                              <w:rPr>
+                                <w:sz w:val="21"/>
+                                <w:szCs w:val="21"/>
+                              </w:rPr>
+                            </w:pPr>
+                            <w:r>
+                              <w:rPr>
+                                <w:sz w:val="21"/>
+                                <w:szCs w:val="21"/>
+                              </w:rPr>
+                              <w:t>2013-2014: 10175</w:t>
+                            </w:r>
+                          </w:p>
+                          <w:p>
+                            <w:pPr>
+                              <w:pStyle w:val="ListParagraph"/>
+                              <w:numPr>
+                                <w:ilvl w:val="0"/>
+                                <w:numId w:val="3"/>
+                              </w:numPr>
+                              <w:rPr>
+                                <w:sz w:val="21"/>
+                                <w:szCs w:val="21"/>
+                              </w:rPr>
+                            </w:pPr>
+                            <w:r>
+                              <w:rPr>
+                                <w:sz w:val="21"/>
+                                <w:szCs w:val="21"/>
+                              </w:rPr>
+                              <w:t>2015-2016: 9971</w:t>
+                            </w:r>
+                          </w:p>
+                          <w:p>
+                            <w:pPr>
+                              <w:pStyle w:val="ListParagraph"/>
+                              <w:numPr>
+                                <w:ilvl w:val="0"/>
+                                <w:numId w:val="3"/>
+                              </w:numPr>
+                              <w:rPr>
+                                <w:sz w:val="21"/>
+                                <w:szCs w:val="21"/>
+                              </w:rPr>
+                            </w:pPr>
+                            <w:r>
+                              <w:rPr>
+                                <w:sz w:val="21"/>
+                                <w:szCs w:val="21"/>
+                              </w:rPr>
+                              <w:t>2017-2018: 9254</w:t>
+                            </w:r>
+                          </w:p>
+                        </w:txbxContent>
+                      </wps:txbx>
+                      <wps:bodyPr rot="0" spcFirstLastPara="0" vertOverflow="overflow" horzOverflow="overflow" vert="horz" wrap="square" lIns="91440" tIns="45720" rIns="91440" bIns="45720" numCol="1" spcCol="0" rtlCol="0" fromWordArt="0" anchor="t" anchorCtr="0" forceAA="0" compatLnSpc="1">
+                        <a:prstTxWarp prst="textNoShape">
+                          <a:avLst/>
+                        </a:prstTxWarp>
+                        <a:noAutofit/>
+                      </wps:bodyPr>
+                    </wps:wsp>
+                  </a:graphicData>
+                </a:graphic>
+                <wp14:sizeRelH relativeFrom="margin">
+                  <wp14:pctWidth>0</wp14:pctWidth>
+                </wp14:sizeRelH>
+                <wp14:sizeRelV relativeFrom="margin">
+                  <wp14:pctHeight>0</wp14:pctHeight>
+                </wp14:sizeRelV>
+              </wp:anchor>
+            </w:drawing>
+          </mc:Choice>
+          <mc:Fallback>
+            <w:pict>
+              <v:shape w14:anchorId="533A1D08" id="_x0000_s1034" type="#_x0000_t202" style="position:absolute;margin-left:.6pt;margin-top:-.6pt;width:162.85pt;height:147.4pt;z-index:251659264;visibility:visible;mso-wrap-style:square;mso-width-percent:0;mso-height-percent:0;mso-wrap-distance-left:9pt;mso-wrap-distance-top:0;mso-wrap-distance-right:9pt;mso-wrap-distance-bottom:0;mso-position-horizontal:absolute;mso-position-horizontal-relative:text;mso-position-vertical:absolute;mso-position-vertical-relative:text;mso-width-percent:0;mso-height-percent:0;mso-width-relative:margin;mso-height-relative:margin;v-text-anchor:top" o:gfxdata="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" fillcolor="white [3201]" strokeweight=".5pt">
+                <v:textbox>
+                  <w:txbxContent>
+                    <w:p>
+                      <w:pPr>
+                        <w:jc w:val="center"/>
+                        <w:rPr>
+                          <w:b/>
+                          <w:bCs/>
+                          <w:sz w:val="21"/>
+                          <w:szCs w:val="21"/>
+                        </w:rPr>
+                      </w:pPr>
+                      <w:r>
+                        <w:rPr>
+                          <w:b/>
+                          <w:bCs/>
+                          <w:sz w:val="21"/>
+                          <w:szCs w:val="21"/>
+                        </w:rPr>
+                        <w:t>Total Population</w:t>
+                      </w:r>
+                    </w:p>
+                    <w:p>
+                      <w:pPr>
+                        <w:pStyle w:val="ListParagraph"/>
+                        <w:numPr>
+                          <w:ilvl w:val="0"/>
+                          <w:numId w:val="3"/>
+                        </w:numPr>
+                        <w:rPr>
+                          <w:sz w:val="21"/>
+                          <w:szCs w:val="21"/>
+                        </w:rPr>
+                      </w:pPr>
+                      <w:r>
+                        <w:rPr>
+                          <w:sz w:val="21"/>
+                          <w:szCs w:val="21"/>
+                        </w:rPr>
+                        <w:t>2001-2002: 11039</w:t>
+                      </w:r>
+                    </w:p>
+                    <w:p>
+                      <w:pPr>
+                        <w:pStyle w:val="ListParagraph"/>
+                        <w:numPr>
+                          <w:ilvl w:val="0"/>
+                          <w:numId w:val="3"/>
+                        </w:numPr>
+                        <w:rPr>
+                          <w:sz w:val="21"/>
+                          <w:szCs w:val="21"/>
+                        </w:rPr>
+                      </w:pPr>
+                      <w:r>
+                        <w:rPr>
+                          <w:sz w:val="21"/>
+                          <w:szCs w:val="21"/>
+                        </w:rPr>
+                        <w:t>2003-2004: 10122</w:t>
+                      </w:r>
+                    </w:p>
+                    <w:p>
+                      <w:pPr>
+                        <w:pStyle w:val="ListParagraph"/>
+                        <w:numPr>
+                          <w:ilvl w:val="0"/>
+                          <w:numId w:val="3"/>
+                        </w:numPr>
+                        <w:rPr>
+                          <w:sz w:val="21"/>
+                          <w:szCs w:val="21"/>
+                        </w:rPr>
+                      </w:pPr>
+                      <w:r>
+                        <w:rPr>
+                          <w:sz w:val="21"/>
+                          <w:szCs w:val="21"/>
+                        </w:rPr>
+                        <w:t>2005-2006:10348</w:t>
+                      </w:r>
+                    </w:p>
+                    <w:p>
+                      <w:pPr>
+                        <w:pStyle w:val="ListParagraph"/>
+                        <w:numPr>
+                          <w:ilvl w:val="0"/>
+                          <w:numId w:val="3"/>
+                        </w:numPr>
+                        <w:rPr>
+                          <w:sz w:val="21"/>
+                          <w:szCs w:val="21"/>
+                        </w:rPr>
+                      </w:pPr>
+                      <w:r>
+                        <w:rPr>
+                          <w:sz w:val="21"/>
+                          <w:szCs w:val="21"/>
+                        </w:rPr>
+                        <w:t>2007-2008: 10149</w:t>
+                      </w:r>
+                    </w:p>
+                    <w:p>
+                      <w:pPr>
+                        <w:pStyle w:val="ListParagraph"/>
+                        <w:numPr>
+                          <w:ilvl w:val="0"/>
+                          <w:numId w:val="3"/>
+                        </w:numPr>
+                        <w:rPr>
+                          <w:sz w:val="21"/>
+                          <w:szCs w:val="21"/>
+                        </w:rPr>
+                      </w:pPr>
+                      <w:r>
+                        <w:rPr>
+                          <w:sz w:val="21"/>
+                          <w:szCs w:val="21"/>
+                        </w:rPr>
+                        <w:t>2009-2010: 10537</w:t>
+                      </w:r>
+                    </w:p>
+                    <w:p>
+                      <w:pPr>
+                        <w:pStyle w:val="ListParagraph"/>
+                        <w:numPr>
+                          <w:ilvl w:val="0"/>
+                          <w:numId w:val="3"/>
+                        </w:numPr>
+                        <w:rPr>
+                          <w:sz w:val="21"/>
+                          <w:szCs w:val="21"/>
+                        </w:rPr>
+                      </w:pPr>
+                      <w:r>
+                        <w:rPr>
+                          <w:sz w:val="21"/>
+                          <w:szCs w:val="21"/>
+                        </w:rPr>
+                        <w:t>2011-2012: 9756</w:t>
+                      </w:r>
+                    </w:p>
+                    <w:p>
+                      <w:pPr>
+                        <w:pStyle w:val="ListParagraph"/>
+                        <w:numPr>
+                          <w:ilvl w:val="0"/>
+                          <w:numId w:val="3"/>
+                        </w:numPr>
+                        <w:rPr>
+                          <w:sz w:val="21"/>
+                          <w:szCs w:val="21"/>
+                        </w:rPr>
+                      </w:pPr>
+                      <w:r>
+                        <w:rPr>
+                          <w:sz w:val="21"/>
+                          <w:szCs w:val="21"/>
+                        </w:rPr>
+                        <w:t>2013-2014: 10175</w:t>
+                      </w:r>
+                    </w:p>
+                    <w:p>
+                      <w:pPr>
+                        <w:pStyle w:val="ListParagraph"/>
+                        <w:numPr>
+                          <w:ilvl w:val="0"/>
+                          <w:numId w:val="3"/>
+                        </w:numPr>
+                        <w:rPr>
+                          <w:sz w:val="21"/>
+                          <w:szCs w:val="21"/>
+                        </w:rPr>
+                      </w:pPr>
+                      <w:r>
+                        <w:rPr>
+                          <w:sz w:val="21"/>
+                          <w:szCs w:val="21"/>
+                        </w:rPr>
+                        <w:t>2015-2016: 9971</w:t>
+                      </w:r>
+                    </w:p>
+                    <w:p>
+                      <w:pPr>
+                        <w:pStyle w:val="ListParagraph"/>
+                        <w:numPr>
+                          <w:ilvl w:val="0"/>
+                          <w:numId w:val="3"/>
+                        </w:numPr>
+                        <w:rPr>
+                          <w:sz w:val="21"/>
+                          <w:szCs w:val="21"/>
+                        </w:rPr>
+                      </w:pPr>
+                      <w:r>
+                        <w:rPr>
+                          <w:sz w:val="21"/>
+                          <w:szCs w:val="21"/>
+                        </w:rPr>
+                        <w:t>2017-2018: 9254</w:t>
+                      </w:r>
+                    </w:p>
+                  </w:txbxContent>
+                </v:textbox>
+              </v:shape>
+            </w:pict>
+          </mc:Fallback>
+        </mc:AlternateContent>
+      </w:r>
+      <w:r>
+        <w:rPr>
+          <w:noProof/>
+        </w:rPr>
+        <mc:AlternateContent>
+          <mc:Choice Requires="wps">
+            <w:drawing>
+              <wp:anchor distT="0" distB="0" distL="114300" distR="114300" simplePos="0" relativeHeight="251672576" behindDoc="0" locked="0" layoutInCell="1" allowOverlap="1" wp14:anchorId="6113DC79" wp14:editId="79771040">
                 <wp:simplePos x="0" y="0"/>
                 <wp:positionH relativeFrom="column">
                   <wp:posOffset>2079081</wp:posOffset>
@@ -59,126 +2190,9 @@
           </mc:Choice>
           <mc:Fallback>
             <w:pict>
-              <v:line w14:anchorId="22079D1F" id="Straight Connector 12" o:spid="_x0000_s1026" style="position:absolute;z-index:251672576;visibility:visible;mso-wrap-style:square;mso-wrap-distance-left:9pt;mso-wrap-distance-top:0;mso-wrap-distance-right:9pt;mso-wrap-distance-bottom:0;mso-position-horizontal:absolute;mso-position-horizontal-relative:text;mso-position-vertical:absolute;mso-position-vertical-relative:text" from="163.7pt,565.7pt" to="241.7pt,565.7pt" o:gfxdata="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" strokecolor="#156082 [3204]" strokeweight=".5pt">
+              <v:line w14:anchorId="6813B3E3" id="Straight Connector 12" o:spid="_x0000_s1026" style="position:absolute;z-index:251672576;visibility:visible;mso-wrap-style:square;mso-wrap-distance-left:9pt;mso-wrap-distance-top:0;mso-wrap-distance-right:9pt;mso-wrap-distance-bottom:0;mso-position-horizontal:absolute;mso-position-horizontal-relative:text;mso-position-vertical:absolute;mso-position-vertical-relative:text" from="163.7pt,565.7pt" to="241.7pt,565.7pt" o:gfxdata="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" strokecolor="#156082 [3204]" strokeweight=".5pt">
                 <v:stroke joinstyle="miter"/>
               </v:line>
-            </w:pict>
-          </mc:Fallback>
-        </mc:AlternateContent>
-      </w:r>
-      <w:r>
-        <w:rPr>
-          <w:noProof/>
-        </w:rPr>
-        <mc:AlternateContent>
-          <mc:Choice Requires="wps">
-            <w:drawing>
-              <wp:anchor distT="0" distB="0" distL="114300" distR="114300" simplePos="0" relativeHeight="251665408" behindDoc="0" locked="0" layoutInCell="1" allowOverlap="1" wp14:anchorId="68F83EB5" wp14:editId="5FFBF24D">
-                <wp:simplePos x="0" y="0"/>
-                <wp:positionH relativeFrom="column">
-                  <wp:posOffset>3119392</wp:posOffset>
-                </wp:positionH>
-                <wp:positionV relativeFrom="paragraph">
-                  <wp:posOffset>6923315</wp:posOffset>
-                </wp:positionV>
-                <wp:extent cx="3254828" cy="468086"/>
-                <wp:effectExtent l="0" t="0" r="9525" b="14605"/>
-                <wp:wrapNone/>
-                <wp:docPr id="1130034813" name="Text Box 5"/>
-                <wp:cNvGraphicFramePr/>
-                <a:graphic xmlns:a="http://schemas.openxmlformats.org/drawingml/2006/main">
-                  <a:graphicData uri="http://schemas.microsoft.com/office/word/2010/wordprocessingShape">
-                    <wps:wsp>
-                      <wps:cNvSpPr txBox="1"/>
-                      <wps:spPr>
-                        <a:xfrm>
-                          <a:off x="0" y="0"/>
-                          <a:ext cx="3254828" cy="468086"/>
-                        </a:xfrm>
-                        <a:prstGeom prst="rect">
-                          <a:avLst/>
-                        </a:prstGeom>
-                        <a:solidFill>
-                          <a:schemeClr val="lt1"/>
-                        </a:solidFill>
-                        <a:ln w="6350">
-                          <a:solidFill>
-                            <a:prstClr val="black"/>
-                          </a:solidFill>
-                        </a:ln>
-                      </wps:spPr>
-                      <wps:txbx>
-                        <w:txbxContent>
-                          <w:p>
-                            <w:r>
-                              <w:t xml:space="preserve">Exclude people with no </w:t>
-                            </w:r>
-                            <w:r>
-                              <w:t xml:space="preserve">data on self-reported </w:t>
-                            </w:r>
-                            <w:proofErr w:type="gramStart"/>
-                            <w:r>
-                              <w:t>h</w:t>
-                            </w:r>
-                            <w:r>
-                              <w:t>e</w:t>
-                            </w:r>
-                            <w:r>
-                              <w:t>alth</w:t>
-                            </w:r>
-                            <w:proofErr w:type="gramEnd"/>
-                          </w:p>
-                        </w:txbxContent>
-                      </wps:txbx>
-                      <wps:bodyPr rot="0" spcFirstLastPara="0" vertOverflow="overflow" horzOverflow="overflow" vert="horz" wrap="square" lIns="91440" tIns="45720" rIns="91440" bIns="45720" numCol="1" spcCol="0" rtlCol="0" fromWordArt="0" anchor="t" anchorCtr="0" forceAA="0" compatLnSpc="1">
-                        <a:prstTxWarp prst="textNoShape">
-                          <a:avLst/>
-                        </a:prstTxWarp>
-                        <a:noAutofit/>
-                      </wps:bodyPr>
-                    </wps:wsp>
-                  </a:graphicData>
-                </a:graphic>
-                <wp14:sizeRelH relativeFrom="margin">
-                  <wp14:pctWidth>0</wp14:pctWidth>
-                </wp14:sizeRelH>
-                <wp14:sizeRelV relativeFrom="margin">
-                  <wp14:pctHeight>0</wp14:pctHeight>
-                </wp14:sizeRelV>
-              </wp:anchor>
-            </w:drawing>
-          </mc:Choice>
-          <mc:Fallback>
-            <w:pict>
-              <v:shapetype w14:anchorId="68F83EB5" id="_x0000_t202" coordsize="21600,21600" o:spt="202" path="m,l,21600r21600,l21600,xe">
-                <v:stroke joinstyle="miter"/>
-                <v:path gradientshapeok="t" o:connecttype="rect"/>
-              </v:shapetype>
-              <v:shape id="Text Box 5" o:spid="_x0000_s1026" type="#_x0000_t202" style="position:absolute;margin-left:245.6pt;margin-top:545.15pt;width:256.3pt;height:36.85pt;z-index:251665408;visibility:visible;mso-wrap-style:square;mso-width-percent:0;mso-height-percent:0;mso-wrap-distance-left:9pt;mso-wrap-distance-top:0;mso-wrap-distance-right:9pt;mso-wrap-distance-bottom:0;mso-position-horizontal:absolute;mso-position-horizontal-relative:text;mso-position-vertical:absolute;mso-position-vertical-relative:text;mso-width-percent:0;mso-height-percent:0;mso-width-relative:margin;mso-height-relative:margin;v-text-anchor:top" o:gfxdata="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" fillcolor="white [3201]" strokeweight=".5pt">
-                <v:textbox>
-                  <w:txbxContent>
-                    <w:p>
-                      <w:r>
-                        <w:t xml:space="preserve">Exclude people with no </w:t>
-                      </w:r>
-                      <w:r>
-                        <w:t xml:space="preserve">data on self-reported </w:t>
-                      </w:r>
-                      <w:proofErr w:type="gramStart"/>
-                      <w:r>
-                        <w:t>h</w:t>
-                      </w:r>
-                      <w:r>
-                        <w:t>e</w:t>
-                      </w:r>
-                      <w:r>
-                        <w:t>alth</w:t>
-                      </w:r>
-                      <w:proofErr w:type="gramEnd"/>
-                    </w:p>
-                  </w:txbxContent>
-                </v:textbox>
-              </v:shape>
             </w:pict>
           </mc:Fallback>
         </mc:AlternateContent>
@@ -321,7 +2335,7 @@
           </mc:Choice>
           <mc:Fallback>
             <w:pict>
-              <v:shape w14:anchorId="2D9AFC4B" id="_x0000_s1027" type="#_x0000_t202" style="position:absolute;margin-left:241.65pt;margin-top:346.25pt;width:256.3pt;height:36.85pt;z-index:251663360;visibility:visible;mso-wrap-style:square;mso-width-percent:0;mso-height-percent:0;mso-wrap-distance-left:9pt;mso-wrap-distance-top:0;mso-wrap-distance-right:9pt;mso-wrap-distance-bottom:0;mso-position-horizontal:absolute;mso-position-horizontal-relative:text;mso-position-vertical:absolute;mso-position-vertical-relative:text;mso-width-percent:0;mso-height-percent:0;mso-width-relative:margin;mso-height-relative:margin;v-text-anchor:top" o:gfxdata="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" fillcolor="white [3201]" strokeweight=".5pt">
+              <v:shape w14:anchorId="2D9AFC4B" id="_x0000_s1035" type="#_x0000_t202" style="position:absolute;margin-left:241.65pt;margin-top:346.25pt;width:256.3pt;height:36.85pt;z-index:251663360;visibility:visible;mso-wrap-style:square;mso-width-percent:0;mso-height-percent:0;mso-wrap-distance-left:9pt;mso-wrap-distance-top:0;mso-wrap-distance-right:9pt;mso-wrap-distance-bottom:0;mso-position-horizontal:absolute;mso-position-horizontal-relative:text;mso-position-vertical:absolute;mso-position-vertical-relative:text;mso-width-percent:0;mso-height-percent:0;mso-width-relative:margin;mso-height-relative:margin;v-text-anchor:top" o:gfxdata="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" fillcolor="white [3201]" strokeweight=".5pt">
                 <v:textbox>
                   <w:txbxContent>
                     <w:p>
@@ -476,7 +2490,7 @@
           </mc:Choice>
           <mc:Fallback>
             <w:pict>
-              <v:shape w14:anchorId="36E560C5" id="Text Box 3" o:spid="_x0000_s1028" type="#_x0000_t202" style="position:absolute;margin-left:208.3pt;margin-top:146.7pt;width:238pt;height:29.2pt;z-index:251661312;visibility:visible;mso-wrap-style:square;mso-wrap-distance-left:9pt;mso-wrap-distance-top:0;mso-wrap-distance-right:9pt;mso-wrap-distance-bottom:0;mso-position-horizontal:absolute;mso-position-horizontal-relative:text;mso-position-vertical:absolute;mso-position-vertical-relative:text;v-text-anchor:top" o:gfxdata="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" fillcolor="white [3201]" strokeweight=".5pt">
+              <v:shape w14:anchorId="36E560C5" id="_x0000_s1036" type="#_x0000_t202" style="position:absolute;margin-left:208.3pt;margin-top:146.7pt;width:238pt;height:29.2pt;z-index:251661312;visibility:visible;mso-wrap-style:square;mso-wrap-distance-left:9pt;mso-wrap-distance-top:0;mso-wrap-distance-right:9pt;mso-wrap-distance-bottom:0;mso-position-horizontal:absolute;mso-position-horizontal-relative:text;mso-position-vertical:absolute;mso-position-vertical-relative:text;v-text-anchor:top" o:gfxdata="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" fillcolor="white [3201]" strokeweight=".5pt">
                 <v:textbox>
                   <w:txbxContent>
                     <w:p>
@@ -503,7 +2517,7 @@
         <mc:AlternateContent>
           <mc:Choice Requires="wps">
             <w:drawing>
-              <wp:anchor distT="0" distB="0" distL="114300" distR="114300" simplePos="0" relativeHeight="251669504" behindDoc="0" locked="0" layoutInCell="1" allowOverlap="1" wp14:anchorId="74C00E29" wp14:editId="0D91BACB">
+              <wp:anchor distT="0" distB="0" distL="114300" distR="114300" simplePos="0" relativeHeight="251669504" behindDoc="0" locked="0" layoutInCell="1" allowOverlap="1" wp14:anchorId="74C00E29" wp14:editId="7C7AC44B">
                 <wp:simplePos x="0" y="0"/>
                 <wp:positionH relativeFrom="column">
                   <wp:posOffset>1654629</wp:posOffset>
@@ -561,7 +2575,7 @@
           </mc:Choice>
           <mc:Fallback>
             <w:pict>
-              <v:shapetype w14:anchorId="61EE8739" id="_x0000_t34" coordsize="21600,21600" o:spt="34" o:oned="t" adj="10800" path="m,l@0,0@0,21600,21600,21600e" filled="f">
+              <v:shapetype w14:anchorId="107E9BB7" id="_x0000_t34" coordsize="21600,21600" o:spt="34" o:oned="t" adj="10800" path="m,l@0,0@0,21600,21600,21600e" filled="f">
                 <v:stroke joinstyle="miter"/>
                 <v:formulas>
                   <v:f eqn="val #0"/>
@@ -574,569 +2588,6 @@
               </v:shapetype>
               <v:shape id="Elbow Connector 9" o:spid="_x0000_s1026" type="#_x0000_t34" style="position:absolute;margin-left:130.3pt;margin-top:529.7pt;width:70.3pt;height:129.45pt;z-index:251669504;visibility:visible;mso-wrap-style:square;mso-width-percent:0;mso-height-percent:0;mso-wrap-distance-left:9pt;mso-wrap-distance-top:0;mso-wrap-distance-right:9pt;mso-wrap-distance-bottom:0;mso-position-horizontal:absolute;mso-position-horizontal-relative:text;mso-position-vertical:absolute;mso-position-vertical-relative:text;mso-width-percent:0;mso-height-percent:0;mso-width-relative:margin;mso-height-relative:margin" o:gfxdata="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" strokecolor="#156082 [3204]" strokeweight=".5pt">
                 <v:stroke endarrow="block"/>
-              </v:shape>
-            </w:pict>
-          </mc:Fallback>
-        </mc:AlternateContent>
-      </w:r>
-      <w:r>
-        <w:rPr>
-          <w:noProof/>
-        </w:rPr>
-        <mc:AlternateContent>
-          <mc:Choice Requires="wps">
-            <w:drawing>
-              <wp:anchor distT="0" distB="0" distL="114300" distR="114300" simplePos="0" relativeHeight="251666432" behindDoc="0" locked="0" layoutInCell="1" allowOverlap="1" wp14:anchorId="19078182" wp14:editId="4B1D2F5F">
-                <wp:simplePos x="0" y="0"/>
-                <wp:positionH relativeFrom="column">
-                  <wp:posOffset>2546803</wp:posOffset>
-                </wp:positionH>
-                <wp:positionV relativeFrom="paragraph">
-                  <wp:posOffset>7521575</wp:posOffset>
-                </wp:positionV>
-                <wp:extent cx="2177143" cy="1784985"/>
-                <wp:effectExtent l="0" t="0" r="7620" b="18415"/>
-                <wp:wrapNone/>
-                <wp:docPr id="1181952752" name="Text Box 6"/>
-                <wp:cNvGraphicFramePr/>
-                <a:graphic xmlns:a="http://schemas.openxmlformats.org/drawingml/2006/main">
-                  <a:graphicData uri="http://schemas.microsoft.com/office/word/2010/wordprocessingShape">
-                    <wps:wsp>
-                      <wps:cNvSpPr txBox="1"/>
-                      <wps:spPr>
-                        <a:xfrm>
-                          <a:off x="0" y="0"/>
-                          <a:ext cx="2177143" cy="1784985"/>
-                        </a:xfrm>
-                        <a:prstGeom prst="rect">
-                          <a:avLst/>
-                        </a:prstGeom>
-                        <a:solidFill>
-                          <a:schemeClr val="lt1"/>
-                        </a:solidFill>
-                        <a:ln w="6350">
-                          <a:solidFill>
-                            <a:prstClr val="black"/>
-                          </a:solidFill>
-                        </a:ln>
-                      </wps:spPr>
-                      <wps:txbx>
-                        <w:txbxContent>
-                          <w:p>
-                            <w:pPr>
-                              <w:pStyle w:val="ListParagraph"/>
-                              <w:numPr>
-                                <w:ilvl w:val="0"/>
-                                <w:numId w:val="4"/>
-                              </w:numPr>
-                              <w:rPr>
-                                <w:sz w:val="21"/>
-                                <w:szCs w:val="21"/>
-                              </w:rPr>
-                            </w:pPr>
-                            <w:r>
-                              <w:rPr>
-                                <w:sz w:val="21"/>
-                                <w:szCs w:val="21"/>
-                              </w:rPr>
-                              <w:t xml:space="preserve">2001-2002: </w:t>
-                            </w:r>
-                            <w:r>
-                              <w:rPr>
-                                <w:sz w:val="21"/>
-                                <w:szCs w:val="21"/>
-                              </w:rPr>
-                              <w:t>466</w:t>
-                            </w:r>
-                          </w:p>
-                          <w:p>
-                            <w:pPr>
-                              <w:pStyle w:val="ListParagraph"/>
-                              <w:numPr>
-                                <w:ilvl w:val="0"/>
-                                <w:numId w:val="4"/>
-                              </w:numPr>
-                              <w:rPr>
-                                <w:sz w:val="21"/>
-                                <w:szCs w:val="21"/>
-                              </w:rPr>
-                            </w:pPr>
-                            <w:r>
-                              <w:rPr>
-                                <w:sz w:val="21"/>
-                                <w:szCs w:val="21"/>
-                              </w:rPr>
-                              <w:t xml:space="preserve">2003-2004: </w:t>
-                            </w:r>
-                            <w:r>
-                              <w:rPr>
-                                <w:sz w:val="21"/>
-                                <w:szCs w:val="21"/>
-                              </w:rPr>
-                              <w:t>472</w:t>
-                            </w:r>
-                          </w:p>
-                          <w:p>
-                            <w:pPr>
-                              <w:pStyle w:val="ListParagraph"/>
-                              <w:numPr>
-                                <w:ilvl w:val="0"/>
-                                <w:numId w:val="4"/>
-                              </w:numPr>
-                              <w:rPr>
-                                <w:sz w:val="21"/>
-                                <w:szCs w:val="21"/>
-                              </w:rPr>
-                            </w:pPr>
-                            <w:r>
-                              <w:rPr>
-                                <w:sz w:val="21"/>
-                                <w:szCs w:val="21"/>
-                              </w:rPr>
-                              <w:t>2005-2006:</w:t>
-                            </w:r>
-                            <w:r>
-                              <w:rPr>
-                                <w:sz w:val="21"/>
-                                <w:szCs w:val="21"/>
-                              </w:rPr>
-                              <w:t>445</w:t>
-                            </w:r>
-                          </w:p>
-                          <w:p>
-                            <w:pPr>
-                              <w:pStyle w:val="ListParagraph"/>
-                              <w:numPr>
-                                <w:ilvl w:val="0"/>
-                                <w:numId w:val="4"/>
-                              </w:numPr>
-                              <w:rPr>
-                                <w:sz w:val="21"/>
-                                <w:szCs w:val="21"/>
-                              </w:rPr>
-                            </w:pPr>
-                            <w:r>
-                              <w:rPr>
-                                <w:sz w:val="21"/>
-                                <w:szCs w:val="21"/>
-                              </w:rPr>
-                              <w:t xml:space="preserve">2007-2008: </w:t>
-                            </w:r>
-                            <w:r>
-                              <w:rPr>
-                                <w:sz w:val="21"/>
-                                <w:szCs w:val="21"/>
-                              </w:rPr>
-                              <w:t>668</w:t>
-                            </w:r>
-                          </w:p>
-                          <w:p>
-                            <w:pPr>
-                              <w:pStyle w:val="ListParagraph"/>
-                              <w:numPr>
-                                <w:ilvl w:val="0"/>
-                                <w:numId w:val="4"/>
-                              </w:numPr>
-                              <w:rPr>
-                                <w:sz w:val="21"/>
-                                <w:szCs w:val="21"/>
-                              </w:rPr>
-                            </w:pPr>
-                            <w:r>
-                              <w:rPr>
-                                <w:sz w:val="21"/>
-                                <w:szCs w:val="21"/>
-                              </w:rPr>
-                              <w:t xml:space="preserve">2009-2010: </w:t>
-                            </w:r>
-                            <w:r>
-                              <w:rPr>
-                                <w:sz w:val="21"/>
-                                <w:szCs w:val="21"/>
-                              </w:rPr>
-                              <w:t>643</w:t>
-                            </w:r>
-                          </w:p>
-                          <w:p>
-                            <w:pPr>
-                              <w:pStyle w:val="ListParagraph"/>
-                              <w:numPr>
-                                <w:ilvl w:val="0"/>
-                                <w:numId w:val="4"/>
-                              </w:numPr>
-                              <w:rPr>
-                                <w:sz w:val="21"/>
-                                <w:szCs w:val="21"/>
-                              </w:rPr>
-                            </w:pPr>
-                            <w:r>
-                              <w:rPr>
-                                <w:sz w:val="21"/>
-                                <w:szCs w:val="21"/>
-                              </w:rPr>
-                              <w:t xml:space="preserve">2011-2012: </w:t>
-                            </w:r>
-                            <w:r>
-                              <w:rPr>
-                                <w:sz w:val="21"/>
-                                <w:szCs w:val="21"/>
-                              </w:rPr>
-                              <w:t>623</w:t>
-                            </w:r>
-                          </w:p>
-                          <w:p>
-                            <w:pPr>
-                              <w:pStyle w:val="ListParagraph"/>
-                              <w:numPr>
-                                <w:ilvl w:val="0"/>
-                                <w:numId w:val="4"/>
-                              </w:numPr>
-                              <w:rPr>
-                                <w:sz w:val="21"/>
-                                <w:szCs w:val="21"/>
-                              </w:rPr>
-                            </w:pPr>
-                            <w:r>
-                              <w:rPr>
-                                <w:sz w:val="21"/>
-                                <w:szCs w:val="21"/>
-                              </w:rPr>
-                              <w:t xml:space="preserve">2013-2014: </w:t>
-                            </w:r>
-                            <w:r>
-                              <w:rPr>
-                                <w:sz w:val="21"/>
-                                <w:szCs w:val="21"/>
-                              </w:rPr>
-                              <w:t>658</w:t>
-                            </w:r>
-                          </w:p>
-                          <w:p>
-                            <w:pPr>
-                              <w:pStyle w:val="ListParagraph"/>
-                              <w:numPr>
-                                <w:ilvl w:val="0"/>
-                                <w:numId w:val="4"/>
-                              </w:numPr>
-                              <w:rPr>
-                                <w:sz w:val="21"/>
-                                <w:szCs w:val="21"/>
-                              </w:rPr>
-                            </w:pPr>
-                            <w:r>
-                              <w:rPr>
-                                <w:sz w:val="21"/>
-                                <w:szCs w:val="21"/>
-                              </w:rPr>
-                              <w:t xml:space="preserve">2015-2016: </w:t>
-                            </w:r>
-                            <w:r>
-                              <w:rPr>
-                                <w:sz w:val="21"/>
-                                <w:szCs w:val="21"/>
-                              </w:rPr>
-                              <w:t>765</w:t>
-                            </w:r>
-                          </w:p>
-                          <w:p>
-                            <w:pPr>
-                              <w:pStyle w:val="ListParagraph"/>
-                              <w:numPr>
-                                <w:ilvl w:val="0"/>
-                                <w:numId w:val="4"/>
-                              </w:numPr>
-                              <w:rPr>
-                                <w:sz w:val="21"/>
-                                <w:szCs w:val="21"/>
-                              </w:rPr>
-                            </w:pPr>
-                            <w:r>
-                              <w:rPr>
-                                <w:sz w:val="21"/>
-                                <w:szCs w:val="21"/>
-                              </w:rPr>
-                              <w:t xml:space="preserve">2017-2018: </w:t>
-                            </w:r>
-                            <w:r>
-                              <w:rPr>
-                                <w:sz w:val="21"/>
-                                <w:szCs w:val="21"/>
-                              </w:rPr>
-                              <w:t>770</w:t>
-                            </w:r>
-                          </w:p>
-                          <w:p/>
-                        </w:txbxContent>
-                      </wps:txbx>
-                      <wps:bodyPr rot="0" spcFirstLastPara="0" vertOverflow="overflow" horzOverflow="overflow" vert="horz" wrap="square" lIns="91440" tIns="45720" rIns="91440" bIns="45720" numCol="1" spcCol="0" rtlCol="0" fromWordArt="0" anchor="t" anchorCtr="0" forceAA="0" compatLnSpc="1">
-                        <a:prstTxWarp prst="textNoShape">
-                          <a:avLst/>
-                        </a:prstTxWarp>
-                        <a:noAutofit/>
-                      </wps:bodyPr>
-                    </wps:wsp>
-                  </a:graphicData>
-                </a:graphic>
-                <wp14:sizeRelH relativeFrom="margin">
-                  <wp14:pctWidth>0</wp14:pctWidth>
-                </wp14:sizeRelH>
-                <wp14:sizeRelV relativeFrom="margin">
-                  <wp14:pctHeight>0</wp14:pctHeight>
-                </wp14:sizeRelV>
-              </wp:anchor>
-            </w:drawing>
-          </mc:Choice>
-          <mc:Fallback>
-            <w:pict>
-              <v:shape w14:anchorId="19078182" id="Text Box 6" o:spid="_x0000_s1029" type="#_x0000_t202" style="position:absolute;margin-left:200.55pt;margin-top:592.25pt;width:171.45pt;height:140.55pt;z-index:251666432;visibility:visible;mso-wrap-style:square;mso-width-percent:0;mso-height-percent:0;mso-wrap-distance-left:9pt;mso-wrap-distance-top:0;mso-wrap-distance-right:9pt;mso-wrap-distance-bottom:0;mso-position-horizontal:absolute;mso-position-horizontal-relative:text;mso-position-vertical:absolute;mso-position-vertical-relative:text;mso-width-percent:0;mso-height-percent:0;mso-width-relative:margin;mso-height-relative:margin;v-text-anchor:top" o:gfxdata="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" fillcolor="white [3201]" strokeweight=".5pt">
-                <v:textbox>
-                  <w:txbxContent>
-                    <w:p>
-                      <w:pPr>
-                        <w:pStyle w:val="ListParagraph"/>
-                        <w:numPr>
-                          <w:ilvl w:val="0"/>
-                          <w:numId w:val="4"/>
-                        </w:numPr>
-                        <w:rPr>
-                          <w:sz w:val="21"/>
-                          <w:szCs w:val="21"/>
-                        </w:rPr>
-                      </w:pPr>
-                      <w:r>
-                        <w:rPr>
-                          <w:sz w:val="21"/>
-                          <w:szCs w:val="21"/>
-                        </w:rPr>
-                        <w:t xml:space="preserve">2001-2002: </w:t>
-                      </w:r>
-                      <w:r>
-                        <w:rPr>
-                          <w:sz w:val="21"/>
-                          <w:szCs w:val="21"/>
-                        </w:rPr>
-                        <w:t>466</w:t>
-                      </w:r>
-                    </w:p>
-                    <w:p>
-                      <w:pPr>
-                        <w:pStyle w:val="ListParagraph"/>
-                        <w:numPr>
-                          <w:ilvl w:val="0"/>
-                          <w:numId w:val="4"/>
-                        </w:numPr>
-                        <w:rPr>
-                          <w:sz w:val="21"/>
-                          <w:szCs w:val="21"/>
-                        </w:rPr>
-                      </w:pPr>
-                      <w:r>
-                        <w:rPr>
-                          <w:sz w:val="21"/>
-                          <w:szCs w:val="21"/>
-                        </w:rPr>
-                        <w:t xml:space="preserve">2003-2004: </w:t>
-                      </w:r>
-                      <w:r>
-                        <w:rPr>
-                          <w:sz w:val="21"/>
-                          <w:szCs w:val="21"/>
-                        </w:rPr>
-                        <w:t>472</w:t>
-                      </w:r>
-                    </w:p>
-                    <w:p>
-                      <w:pPr>
-                        <w:pStyle w:val="ListParagraph"/>
-                        <w:numPr>
-                          <w:ilvl w:val="0"/>
-                          <w:numId w:val="4"/>
-                        </w:numPr>
-                        <w:rPr>
-                          <w:sz w:val="21"/>
-                          <w:szCs w:val="21"/>
-                        </w:rPr>
-                      </w:pPr>
-                      <w:r>
-                        <w:rPr>
-                          <w:sz w:val="21"/>
-                          <w:szCs w:val="21"/>
-                        </w:rPr>
-                        <w:t>2005-2006:</w:t>
-                      </w:r>
-                      <w:r>
-                        <w:rPr>
-                          <w:sz w:val="21"/>
-                          <w:szCs w:val="21"/>
-                        </w:rPr>
-                        <w:t>445</w:t>
-                      </w:r>
-                    </w:p>
-                    <w:p>
-                      <w:pPr>
-                        <w:pStyle w:val="ListParagraph"/>
-                        <w:numPr>
-                          <w:ilvl w:val="0"/>
-                          <w:numId w:val="4"/>
-                        </w:numPr>
-                        <w:rPr>
-                          <w:sz w:val="21"/>
-                          <w:szCs w:val="21"/>
-                        </w:rPr>
-                      </w:pPr>
-                      <w:r>
-                        <w:rPr>
-                          <w:sz w:val="21"/>
-                          <w:szCs w:val="21"/>
-                        </w:rPr>
-                        <w:t xml:space="preserve">2007-2008: </w:t>
-                      </w:r>
-                      <w:r>
-                        <w:rPr>
-                          <w:sz w:val="21"/>
-                          <w:szCs w:val="21"/>
-                        </w:rPr>
-                        <w:t>668</w:t>
-                      </w:r>
-                    </w:p>
-                    <w:p>
-                      <w:pPr>
-                        <w:pStyle w:val="ListParagraph"/>
-                        <w:numPr>
-                          <w:ilvl w:val="0"/>
-                          <w:numId w:val="4"/>
-                        </w:numPr>
-                        <w:rPr>
-                          <w:sz w:val="21"/>
-                          <w:szCs w:val="21"/>
-                        </w:rPr>
-                      </w:pPr>
-                      <w:r>
-                        <w:rPr>
-                          <w:sz w:val="21"/>
-                          <w:szCs w:val="21"/>
-                        </w:rPr>
-                        <w:t xml:space="preserve">2009-2010: </w:t>
-                      </w:r>
-                      <w:r>
-                        <w:rPr>
-                          <w:sz w:val="21"/>
-                          <w:szCs w:val="21"/>
-                        </w:rPr>
-                        <w:t>643</w:t>
-                      </w:r>
-                    </w:p>
-                    <w:p>
-                      <w:pPr>
-                        <w:pStyle w:val="ListParagraph"/>
-                        <w:numPr>
-                          <w:ilvl w:val="0"/>
-                          <w:numId w:val="4"/>
-                        </w:numPr>
-                        <w:rPr>
-                          <w:sz w:val="21"/>
-                          <w:szCs w:val="21"/>
-                        </w:rPr>
-                      </w:pPr>
-                      <w:r>
-                        <w:rPr>
-                          <w:sz w:val="21"/>
-                          <w:szCs w:val="21"/>
-                        </w:rPr>
-                        <w:t xml:space="preserve">2011-2012: </w:t>
-                      </w:r>
-                      <w:r>
-                        <w:rPr>
-                          <w:sz w:val="21"/>
-                          <w:szCs w:val="21"/>
-                        </w:rPr>
-                        <w:t>623</w:t>
-                      </w:r>
-                    </w:p>
-                    <w:p>
-                      <w:pPr>
-                        <w:pStyle w:val="ListParagraph"/>
-                        <w:numPr>
-                          <w:ilvl w:val="0"/>
-                          <w:numId w:val="4"/>
-                        </w:numPr>
-                        <w:rPr>
-                          <w:sz w:val="21"/>
-                          <w:szCs w:val="21"/>
-                        </w:rPr>
-                      </w:pPr>
-                      <w:r>
-                        <w:rPr>
-                          <w:sz w:val="21"/>
-                          <w:szCs w:val="21"/>
-                        </w:rPr>
-                        <w:t xml:space="preserve">2013-2014: </w:t>
-                      </w:r>
-                      <w:r>
-                        <w:rPr>
-                          <w:sz w:val="21"/>
-                          <w:szCs w:val="21"/>
-                        </w:rPr>
-                        <w:t>658</w:t>
-                      </w:r>
-                    </w:p>
-                    <w:p>
-                      <w:pPr>
-                        <w:pStyle w:val="ListParagraph"/>
-                        <w:numPr>
-                          <w:ilvl w:val="0"/>
-                          <w:numId w:val="4"/>
-                        </w:numPr>
-                        <w:rPr>
-                          <w:sz w:val="21"/>
-                          <w:szCs w:val="21"/>
-                        </w:rPr>
-                      </w:pPr>
-                      <w:r>
-                        <w:rPr>
-                          <w:sz w:val="21"/>
-                          <w:szCs w:val="21"/>
-                        </w:rPr>
-                        <w:t xml:space="preserve">2015-2016: </w:t>
-                      </w:r>
-                      <w:r>
-                        <w:rPr>
-                          <w:sz w:val="21"/>
-                          <w:szCs w:val="21"/>
-                        </w:rPr>
-                        <w:t>765</w:t>
-                      </w:r>
-                    </w:p>
-                    <w:p>
-                      <w:pPr>
-                        <w:pStyle w:val="ListParagraph"/>
-                        <w:numPr>
-                          <w:ilvl w:val="0"/>
-                          <w:numId w:val="4"/>
-                        </w:numPr>
-                        <w:rPr>
-                          <w:sz w:val="21"/>
-                          <w:szCs w:val="21"/>
-                        </w:rPr>
-                      </w:pPr>
-                      <w:r>
-                        <w:rPr>
-                          <w:sz w:val="21"/>
-                          <w:szCs w:val="21"/>
-                        </w:rPr>
-                        <w:t xml:space="preserve">2017-2018: </w:t>
-                      </w:r>
-                      <w:r>
-                        <w:rPr>
-                          <w:sz w:val="21"/>
-                          <w:szCs w:val="21"/>
-                        </w:rPr>
-                        <w:t>770</w:t>
-                      </w:r>
-                    </w:p>
-                    <w:p/>
-                  </w:txbxContent>
-                </v:textbox>
               </v:shape>
             </w:pict>
           </mc:Fallback>
@@ -1464,7 +2915,7 @@
           </mc:Choice>
           <mc:Fallback>
             <w:pict>
-              <v:shape w14:anchorId="2B603D14" id="Text Box 2" o:spid="_x0000_s1030" type="#_x0000_t202" style="position:absolute;margin-left:1in;margin-top:192.3pt;width:169.7pt;height:136.85pt;z-index:251660288;visibility:visible;mso-wrap-style:square;mso-width-percent:0;mso-height-percent:0;mso-wrap-distance-left:9pt;mso-wrap-distance-top:0;mso-wrap-distance-right:9pt;mso-wrap-distance-bottom:0;mso-position-horizontal:absolute;mso-position-horizontal-relative:text;mso-position-vertical:absolute;mso-position-vertical-relative:text;mso-width-percent:0;mso-height-percent:0;mso-width-relative:margin;mso-height-relative:margin;v-text-anchor:top" o:gfxdata="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" fillcolor="white [3201]" strokeweight=".5pt">
+              <v:shape w14:anchorId="2B603D14" id="_x0000_s1037" type="#_x0000_t202" style="position:absolute;margin-left:1in;margin-top:192.3pt;width:169.7pt;height:136.85pt;z-index:251660288;visibility:visible;mso-wrap-style:square;mso-width-percent:0;mso-height-percent:0;mso-wrap-distance-left:9pt;mso-wrap-distance-top:0;mso-wrap-distance-right:9pt;mso-wrap-distance-bottom:0;mso-position-horizontal:absolute;mso-position-horizontal-relative:text;mso-position-vertical:absolute;mso-position-vertical-relative:text;mso-width-percent:0;mso-height-percent:0;mso-width-relative:margin;mso-height-relative:margin;v-text-anchor:top" o:gfxdata="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" fillcolor="white [3201]" strokeweight=".5pt">
                 <v:textbox>
                   <w:txbxContent>
                     <w:p>
@@ -1669,7 +3120,7 @@
         <mc:AlternateContent>
           <mc:Choice Requires="wps">
             <w:drawing>
-              <wp:anchor distT="0" distB="0" distL="114300" distR="114300" simplePos="0" relativeHeight="251667456" behindDoc="0" locked="0" layoutInCell="1" allowOverlap="1" wp14:anchorId="61AF0FC7" wp14:editId="2A76E482">
+              <wp:anchor distT="0" distB="0" distL="114300" distR="114300" simplePos="0" relativeHeight="251667456" behindDoc="0" locked="0" layoutInCell="1" allowOverlap="1" wp14:anchorId="61AF0FC7" wp14:editId="64970700">
                 <wp:simplePos x="0" y="0"/>
                 <wp:positionH relativeFrom="column">
                   <wp:posOffset>283028</wp:posOffset>
@@ -1727,473 +3178,19 @@
           </mc:Choice>
           <mc:Fallback>
             <w:pict>
-              <v:shape w14:anchorId="43CD4101" id="Elbow Connector 7" o:spid="_x0000_s1026" type="#_x0000_t34" style="position:absolute;margin-left:22.3pt;margin-top:146.55pt;width:49.7pt;height:100.3pt;z-index:251667456;visibility:visible;mso-wrap-style:square;mso-width-percent:0;mso-height-percent:0;mso-wrap-distance-left:9pt;mso-wrap-distance-top:0;mso-wrap-distance-right:9pt;mso-wrap-distance-bottom:0;mso-position-horizontal:absolute;mso-position-horizontal-relative:text;mso-position-vertical:absolute;mso-position-vertical-relative:text;mso-width-percent:0;mso-height-percent:0;mso-width-relative:margin;mso-height-relative:margin" o:gfxdata="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" strokecolor="#156082 [3204]" strokeweight=".5pt">
+              <v:shapetype w14:anchorId="12BAEF99" id="_x0000_t34" coordsize="21600,21600" o:spt="34" o:oned="t" adj="10800" path="m,l@0,0@0,21600,21600,21600e" filled="f">
+                <v:stroke joinstyle="miter"/>
+                <v:formulas>
+                  <v:f eqn="val #0"/>
+                </v:formulas>
+                <v:path arrowok="t" fillok="f" o:connecttype="none"/>
+                <v:handles>
+                  <v:h position="#0,center"/>
+                </v:handles>
+                <o:lock v:ext="edit" shapetype="t"/>
+              </v:shapetype>
+              <v:shape id="Elbow Connector 7" o:spid="_x0000_s1026" type="#_x0000_t34" style="position:absolute;margin-left:22.3pt;margin-top:146.55pt;width:49.7pt;height:100.3pt;z-index:251667456;visibility:visible;mso-wrap-style:square;mso-width-percent:0;mso-height-percent:0;mso-wrap-distance-left:9pt;mso-wrap-distance-top:0;mso-wrap-distance-right:9pt;mso-wrap-distance-bottom:0;mso-position-horizontal:absolute;mso-position-horizontal-relative:text;mso-position-vertical:absolute;mso-position-vertical-relative:text;mso-width-percent:0;mso-height-percent:0;mso-width-relative:margin;mso-height-relative:margin" o:gfxdata="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" strokecolor="#156082 [3204]" strokeweight=".5pt">
                 <v:stroke endarrow="block"/>
-              </v:shape>
-            </w:pict>
-          </mc:Fallback>
-        </mc:AlternateContent>
-      </w:r>
-      <w:r>
-        <w:rPr>
-          <w:noProof/>
-        </w:rPr>
-        <mc:AlternateContent>
-          <mc:Choice Requires="wps">
-            <w:drawing>
-              <wp:anchor distT="0" distB="0" distL="114300" distR="114300" simplePos="0" relativeHeight="251659264" behindDoc="0" locked="0" layoutInCell="1" allowOverlap="1" wp14:anchorId="533A1D08" wp14:editId="1EFCABF3">
-                <wp:simplePos x="0" y="0"/>
-                <wp:positionH relativeFrom="column">
-                  <wp:posOffset>10886</wp:posOffset>
-                </wp:positionH>
-                <wp:positionV relativeFrom="paragraph">
-                  <wp:posOffset>-10886</wp:posOffset>
-                </wp:positionV>
-                <wp:extent cx="2068285" cy="1872343"/>
-                <wp:effectExtent l="0" t="0" r="14605" b="7620"/>
-                <wp:wrapNone/>
-                <wp:docPr id="548603532" name="Text Box 1"/>
-                <wp:cNvGraphicFramePr/>
-                <a:graphic xmlns:a="http://schemas.openxmlformats.org/drawingml/2006/main">
-                  <a:graphicData uri="http://schemas.microsoft.com/office/word/2010/wordprocessingShape">
-                    <wps:wsp>
-                      <wps:cNvSpPr txBox="1"/>
-                      <wps:spPr>
-                        <a:xfrm>
-                          <a:off x="0" y="0"/>
-                          <a:ext cx="2068285" cy="1872343"/>
-                        </a:xfrm>
-                        <a:prstGeom prst="rect">
-                          <a:avLst/>
-                        </a:prstGeom>
-                        <a:solidFill>
-                          <a:schemeClr val="lt1"/>
-                        </a:solidFill>
-                        <a:ln w="6350">
-                          <a:solidFill>
-                            <a:prstClr val="black"/>
-                          </a:solidFill>
-                        </a:ln>
-                      </wps:spPr>
-                      <wps:txbx>
-                        <w:txbxContent>
-                          <w:p>
-                            <w:pPr>
-                              <w:rPr>
-                                <w:sz w:val="21"/>
-                                <w:szCs w:val="21"/>
-                              </w:rPr>
-                            </w:pPr>
-                            <w:r>
-                              <w:rPr>
-                                <w:sz w:val="21"/>
-                                <w:szCs w:val="21"/>
-                              </w:rPr>
-                              <w:t>Total Population</w:t>
-                            </w:r>
-                          </w:p>
-                          <w:p>
-                            <w:pPr>
-                              <w:pStyle w:val="ListParagraph"/>
-                              <w:numPr>
-                                <w:ilvl w:val="0"/>
-                                <w:numId w:val="3"/>
-                              </w:numPr>
-                              <w:rPr>
-                                <w:sz w:val="21"/>
-                                <w:szCs w:val="21"/>
-                              </w:rPr>
-                            </w:pPr>
-                            <w:r>
-                              <w:rPr>
-                                <w:sz w:val="21"/>
-                                <w:szCs w:val="21"/>
-                              </w:rPr>
-                              <w:t>2001-2002: 11039</w:t>
-                            </w:r>
-                          </w:p>
-                          <w:p>
-                            <w:pPr>
-                              <w:pStyle w:val="ListParagraph"/>
-                              <w:numPr>
-                                <w:ilvl w:val="0"/>
-                                <w:numId w:val="3"/>
-                              </w:numPr>
-                              <w:rPr>
-                                <w:sz w:val="21"/>
-                                <w:szCs w:val="21"/>
-                              </w:rPr>
-                            </w:pPr>
-                            <w:r>
-                              <w:rPr>
-                                <w:sz w:val="21"/>
-                                <w:szCs w:val="21"/>
-                              </w:rPr>
-                              <w:t>2003-2004: 10122</w:t>
-                            </w:r>
-                          </w:p>
-                          <w:p>
-                            <w:pPr>
-                              <w:pStyle w:val="ListParagraph"/>
-                              <w:numPr>
-                                <w:ilvl w:val="0"/>
-                                <w:numId w:val="3"/>
-                              </w:numPr>
-                              <w:rPr>
-                                <w:sz w:val="21"/>
-                                <w:szCs w:val="21"/>
-                              </w:rPr>
-                            </w:pPr>
-                            <w:r>
-                              <w:rPr>
-                                <w:sz w:val="21"/>
-                                <w:szCs w:val="21"/>
-                              </w:rPr>
-                              <w:t>2005-2006:10348</w:t>
-                            </w:r>
-                          </w:p>
-                          <w:p>
-                            <w:pPr>
-                              <w:pStyle w:val="ListParagraph"/>
-                              <w:numPr>
-                                <w:ilvl w:val="0"/>
-                                <w:numId w:val="3"/>
-                              </w:numPr>
-                              <w:rPr>
-                                <w:sz w:val="21"/>
-                                <w:szCs w:val="21"/>
-                              </w:rPr>
-                            </w:pPr>
-                            <w:r>
-                              <w:rPr>
-                                <w:sz w:val="21"/>
-                                <w:szCs w:val="21"/>
-                              </w:rPr>
-                              <w:t>2007-2008: 10149</w:t>
-                            </w:r>
-                          </w:p>
-                          <w:p>
-                            <w:pPr>
-                              <w:pStyle w:val="ListParagraph"/>
-                              <w:numPr>
-                                <w:ilvl w:val="0"/>
-                                <w:numId w:val="3"/>
-                              </w:numPr>
-                              <w:rPr>
-                                <w:sz w:val="21"/>
-                                <w:szCs w:val="21"/>
-                              </w:rPr>
-                            </w:pPr>
-                            <w:r>
-                              <w:rPr>
-                                <w:sz w:val="21"/>
-                                <w:szCs w:val="21"/>
-                              </w:rPr>
-                              <w:t>2009-2010: 10537</w:t>
-                            </w:r>
-                          </w:p>
-                          <w:p>
-                            <w:pPr>
-                              <w:pStyle w:val="ListParagraph"/>
-                              <w:numPr>
-                                <w:ilvl w:val="0"/>
-                                <w:numId w:val="3"/>
-                              </w:numPr>
-                              <w:rPr>
-                                <w:sz w:val="21"/>
-                                <w:szCs w:val="21"/>
-                              </w:rPr>
-                            </w:pPr>
-                            <w:r>
-                              <w:rPr>
-                                <w:sz w:val="21"/>
-                                <w:szCs w:val="21"/>
-                              </w:rPr>
-                              <w:t>2011-2012: 9756</w:t>
-                            </w:r>
-                          </w:p>
-                          <w:p>
-                            <w:pPr>
-                              <w:pStyle w:val="ListParagraph"/>
-                              <w:numPr>
-                                <w:ilvl w:val="0"/>
-                                <w:numId w:val="3"/>
-                              </w:numPr>
-                              <w:rPr>
-                                <w:sz w:val="21"/>
-                                <w:szCs w:val="21"/>
-                              </w:rPr>
-                            </w:pPr>
-                            <w:r>
-                              <w:rPr>
-                                <w:sz w:val="21"/>
-                                <w:szCs w:val="21"/>
-                              </w:rPr>
-                              <w:t>2013-2014: 10175</w:t>
-                            </w:r>
-                          </w:p>
-                          <w:p>
-                            <w:pPr>
-                              <w:pStyle w:val="ListParagraph"/>
-                              <w:numPr>
-                                <w:ilvl w:val="0"/>
-                                <w:numId w:val="3"/>
-                              </w:numPr>
-                              <w:rPr>
-                                <w:sz w:val="21"/>
-                                <w:szCs w:val="21"/>
-                              </w:rPr>
-                            </w:pPr>
-                            <w:r>
-                              <w:rPr>
-                                <w:sz w:val="21"/>
-                                <w:szCs w:val="21"/>
-                              </w:rPr>
-                              <w:t>2015-2016: 9971</w:t>
-                            </w:r>
-                          </w:p>
-                          <w:p>
-                            <w:pPr>
-                              <w:pStyle w:val="ListParagraph"/>
-                              <w:numPr>
-                                <w:ilvl w:val="0"/>
-                                <w:numId w:val="3"/>
-                              </w:numPr>
-                              <w:rPr>
-                                <w:sz w:val="21"/>
-                                <w:szCs w:val="21"/>
-                              </w:rPr>
-                            </w:pPr>
-                            <w:r>
-                              <w:rPr>
-                                <w:sz w:val="21"/>
-                                <w:szCs w:val="21"/>
-                              </w:rPr>
-                              <w:t>2017-2018: 9254</w:t>
-                            </w:r>
-                          </w:p>
-                        </w:txbxContent>
-                      </wps:txbx>
-                      <wps:bodyPr rot="0" spcFirstLastPara="0" vertOverflow="overflow" horzOverflow="overflow" vert="horz" wrap="square" lIns="91440" tIns="45720" rIns="91440" bIns="45720" numCol="1" spcCol="0" rtlCol="0" fromWordArt="0" anchor="t" anchorCtr="0" forceAA="0" compatLnSpc="1">
-                        <a:prstTxWarp prst="textNoShape">
-                          <a:avLst/>
-                        </a:prstTxWarp>
-                        <a:noAutofit/>
-                      </wps:bodyPr>
-                    </wps:wsp>
-                  </a:graphicData>
-                </a:graphic>
-                <wp14:sizeRelH relativeFrom="margin">
-                  <wp14:pctWidth>0</wp14:pctWidth>
-                </wp14:sizeRelH>
-                <wp14:sizeRelV relativeFrom="margin">
-                  <wp14:pctHeight>0</wp14:pctHeight>
-                </wp14:sizeRelV>
-              </wp:anchor>
-            </w:drawing>
-          </mc:Choice>
-          <mc:Fallback>
-            <w:pict>
-              <v:shape w14:anchorId="533A1D08" id="Text Box 1" o:spid="_x0000_s1031" type="#_x0000_t202" style="position:absolute;margin-left:.85pt;margin-top:-.85pt;width:162.85pt;height:147.45pt;z-index:251659264;visibility:visible;mso-wrap-style:square;mso-width-percent:0;mso-height-percent:0;mso-wrap-distance-left:9pt;mso-wrap-distance-top:0;mso-wrap-distance-right:9pt;mso-wrap-distance-bottom:0;mso-position-horizontal:absolute;mso-position-horizontal-relative:text;mso-position-vertical:absolute;mso-position-vertical-relative:text;mso-width-percent:0;mso-height-percent:0;mso-width-relative:margin;mso-height-relative:margin;v-text-anchor:top" o:gfxdata="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" fillcolor="white [3201]" strokeweight=".5pt">
-                <v:textbox>
-                  <w:txbxContent>
-                    <w:p>
-                      <w:pPr>
-                        <w:rPr>
-                          <w:sz w:val="21"/>
-                          <w:szCs w:val="21"/>
-                        </w:rPr>
-                      </w:pPr>
-                      <w:r>
-                        <w:rPr>
-                          <w:sz w:val="21"/>
-                          <w:szCs w:val="21"/>
-                        </w:rPr>
-                        <w:t>Total Population</w:t>
-                      </w:r>
-                    </w:p>
-                    <w:p>
-                      <w:pPr>
-                        <w:pStyle w:val="ListParagraph"/>
-                        <w:numPr>
-                          <w:ilvl w:val="0"/>
-                          <w:numId w:val="3"/>
-                        </w:numPr>
-                        <w:rPr>
-                          <w:sz w:val="21"/>
-                          <w:szCs w:val="21"/>
-                        </w:rPr>
-                      </w:pPr>
-                      <w:r>
-                        <w:rPr>
-                          <w:sz w:val="21"/>
-                          <w:szCs w:val="21"/>
-                        </w:rPr>
-                        <w:t>2001-2002: 11039</w:t>
-                      </w:r>
-                    </w:p>
-                    <w:p>
-                      <w:pPr>
-                        <w:pStyle w:val="ListParagraph"/>
-                        <w:numPr>
-                          <w:ilvl w:val="0"/>
-                          <w:numId w:val="3"/>
-                        </w:numPr>
-                        <w:rPr>
-                          <w:sz w:val="21"/>
-                          <w:szCs w:val="21"/>
-                        </w:rPr>
-                      </w:pPr>
-                      <w:r>
-                        <w:rPr>
-                          <w:sz w:val="21"/>
-                          <w:szCs w:val="21"/>
-                        </w:rPr>
-                        <w:t>2003-2004: 10122</w:t>
-                      </w:r>
-                    </w:p>
-                    <w:p>
-                      <w:pPr>
-                        <w:pStyle w:val="ListParagraph"/>
-                        <w:numPr>
-                          <w:ilvl w:val="0"/>
-                          <w:numId w:val="3"/>
-                        </w:numPr>
-                        <w:rPr>
-                          <w:sz w:val="21"/>
-                          <w:szCs w:val="21"/>
-                        </w:rPr>
-                      </w:pPr>
-                      <w:r>
-                        <w:rPr>
-                          <w:sz w:val="21"/>
-                          <w:szCs w:val="21"/>
-                        </w:rPr>
-                        <w:t>2005-2006:10348</w:t>
-                      </w:r>
-                    </w:p>
-                    <w:p>
-                      <w:pPr>
-                        <w:pStyle w:val="ListParagraph"/>
-                        <w:numPr>
-                          <w:ilvl w:val="0"/>
-                          <w:numId w:val="3"/>
-                        </w:numPr>
-                        <w:rPr>
-                          <w:sz w:val="21"/>
-                          <w:szCs w:val="21"/>
-                        </w:rPr>
-                      </w:pPr>
-                      <w:r>
-                        <w:rPr>
-                          <w:sz w:val="21"/>
-                          <w:szCs w:val="21"/>
-                        </w:rPr>
-                        <w:t>2007-2008: 10149</w:t>
-                      </w:r>
-                    </w:p>
-                    <w:p>
-                      <w:pPr>
-                        <w:pStyle w:val="ListParagraph"/>
-                        <w:numPr>
-                          <w:ilvl w:val="0"/>
-                          <w:numId w:val="3"/>
-                        </w:numPr>
-                        <w:rPr>
-                          <w:sz w:val="21"/>
-                          <w:szCs w:val="21"/>
-                        </w:rPr>
-                      </w:pPr>
-                      <w:r>
-                        <w:rPr>
-                          <w:sz w:val="21"/>
-                          <w:szCs w:val="21"/>
-                        </w:rPr>
-                        <w:t>2009-2010: 10537</w:t>
-                      </w:r>
-                    </w:p>
-                    <w:p>
-                      <w:pPr>
-                        <w:pStyle w:val="ListParagraph"/>
-                        <w:numPr>
-                          <w:ilvl w:val="0"/>
-                          <w:numId w:val="3"/>
-                        </w:numPr>
-                        <w:rPr>
-                          <w:sz w:val="21"/>
-                          <w:szCs w:val="21"/>
-                        </w:rPr>
-                      </w:pPr>
-                      <w:r>
-                        <w:rPr>
-                          <w:sz w:val="21"/>
-                          <w:szCs w:val="21"/>
-                        </w:rPr>
-                        <w:t>2011-2012: 9756</w:t>
-                      </w:r>
-                    </w:p>
-                    <w:p>
-                      <w:pPr>
-                        <w:pStyle w:val="ListParagraph"/>
-                        <w:numPr>
-                          <w:ilvl w:val="0"/>
-                          <w:numId w:val="3"/>
-                        </w:numPr>
-                        <w:rPr>
-                          <w:sz w:val="21"/>
-                          <w:szCs w:val="21"/>
-                        </w:rPr>
-                      </w:pPr>
-                      <w:r>
-                        <w:rPr>
-                          <w:sz w:val="21"/>
-                          <w:szCs w:val="21"/>
-                        </w:rPr>
-                        <w:t>2013-2014: 10175</w:t>
-                      </w:r>
-                    </w:p>
-                    <w:p>
-                      <w:pPr>
-                        <w:pStyle w:val="ListParagraph"/>
-                        <w:numPr>
-                          <w:ilvl w:val="0"/>
-                          <w:numId w:val="3"/>
-                        </w:numPr>
-                        <w:rPr>
-                          <w:sz w:val="21"/>
-                          <w:szCs w:val="21"/>
-                        </w:rPr>
-                      </w:pPr>
-                      <w:r>
-                        <w:rPr>
-                          <w:sz w:val="21"/>
-                          <w:szCs w:val="21"/>
-                        </w:rPr>
-                        <w:t>2015-2016: 9971</w:t>
-                      </w:r>
-                    </w:p>
-                    <w:p>
-                      <w:pPr>
-                        <w:pStyle w:val="ListParagraph"/>
-                        <w:numPr>
-                          <w:ilvl w:val="0"/>
-                          <w:numId w:val="3"/>
-                        </w:numPr>
-                        <w:rPr>
-                          <w:sz w:val="21"/>
-                          <w:szCs w:val="21"/>
-                        </w:rPr>
-                      </w:pPr>
-                      <w:r>
-                        <w:rPr>
-                          <w:sz w:val="21"/>
-                          <w:szCs w:val="21"/>
-                        </w:rPr>
-                        <w:t>2017-2018: 9254</w:t>
-                      </w:r>
-                    </w:p>
-                  </w:txbxContent>
-                </v:textbox>
               </v:shape>
             </w:pict>
           </mc:Fallback>
@@ -2508,7 +3505,7 @@
           </mc:Choice>
           <mc:Fallback>
             <w:pict>
-              <v:shape w14:anchorId="39570053" id="Text Box 4" o:spid="_x0000_s1032" type="#_x0000_t202" style="position:absolute;margin-left:125.15pt;margin-top:394.25pt;width:187.4pt;height:135.45pt;z-index:251662336;visibility:visible;mso-wrap-style:square;mso-width-percent:0;mso-height-percent:0;mso-wrap-distance-left:9pt;mso-wrap-distance-top:0;mso-wrap-distance-right:9pt;mso-wrap-distance-bottom:0;mso-position-horizontal:absolute;mso-position-horizontal-relative:text;mso-position-vertical:absolute;mso-position-vertical-relative:text;mso-width-percent:0;mso-height-percent:0;mso-width-relative:margin;mso-height-relative:margin;v-text-anchor:top" o:gfxdata="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" fillcolor="white [3201]" strokeweight=".5pt">
+              <v:shape w14:anchorId="39570053" id="_x0000_s1038" type="#_x0000_t202" style="position:absolute;margin-left:125.15pt;margin-top:394.25pt;width:187.4pt;height:135.45pt;z-index:251662336;visibility:visible;mso-wrap-style:square;mso-width-percent:0;mso-height-percent:0;mso-wrap-distance-left:9pt;mso-wrap-distance-top:0;mso-wrap-distance-right:9pt;mso-wrap-distance-bottom:0;mso-position-horizontal:absolute;mso-position-horizontal-relative:text;mso-position-vertical:absolute;mso-position-vertical-relative:text;mso-width-percent:0;mso-height-percent:0;mso-width-relative:margin;mso-height-relative:margin;v-text-anchor:top" o:gfxdata="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" fillcolor="white [3201]" strokeweight=".5pt">
                 <v:textbox>
                   <w:txbxContent>
                     <w:p>
@@ -3897,6 +4894,7 @@
   <w:style w:type="character" w:default="1" w:styleId="DefaultParagraphFont">
     <w:name w:val="Default Paragraph Font"/>
     <w:uiPriority w:val="1"/>
+    <w:semiHidden/>
     <w:unhideWhenUsed/>
   </w:style>
   <w:style w:type="table" w:default="1" w:styleId="TableNormal">

</xml_diff>

<commit_message>
rerun tables and graphs
</commit_message>
<xml_diff>
--- a/analytic_flowchart.docx
+++ b/analytic_flowchart.docx
@@ -694,7 +694,10 @@
                           </w:p>
                           <w:p>
                             <w:r>
-                              <w:t>5321</w:t>
+                              <w:t>53</w:t>
+                            </w:r>
+                            <w:r>
+                              <w:t>06</w:t>
                             </w:r>
                           </w:p>
                         </w:txbxContent>
@@ -723,7 +726,10 @@
                     </w:p>
                     <w:p>
                       <w:r>
-                        <w:t>5321</w:t>
+                        <w:t>53</w:t>
+                      </w:r>
+                      <w:r>
+                        <w:t>06</w:t>
                       </w:r>
                     </w:p>
                   </w:txbxContent>

</xml_diff>